<commit_message>
Updated Docs & Servlet
</commit_message>
<xml_diff>
--- a/docs/Architektur Backend Grundlegend.docx
+++ b/docs/Architektur Backend Grundlegend.docx
@@ -1,9 +1,8 @@
 
 <file path=word/document.xml><?xml version="1.0" encoding="utf-8"?>
-<w:document xmlns:wpc="http://schemas.microsoft.com/office/word/2010/wordprocessingCanvas" xmlns:mc="http://schemas.openxmlformats.org/markup-compatibility/2006" xmlns:o="urn:schemas-microsoft-com:office:office" xmlns:r="http://schemas.openxmlformats.org/officeDocument/2006/relationships" xmlns:m="http://schemas.openxmlformats.org/officeDocument/2006/math" xmlns:v="urn:schemas-microsoft-com:vml" xmlns:wp14="http://schemas.microsoft.com/office/word/2010/wordprocessingDrawing" xmlns:wp="http://schemas.openxmlformats.org/drawingml/2006/wordprocessingDrawing" xmlns:w10="urn:schemas-microsoft-com:office:word" xmlns:w="http://schemas.openxmlformats.org/wordprocessingml/2006/main" xmlns:w14="http://schemas.microsoft.com/office/word/2010/wordml" xmlns:wpg="http://schemas.microsoft.com/office/word/2010/wordprocessingGroup" xmlns:wpi="http://schemas.microsoft.com/office/word/2010/wordprocessingInk" xmlns:wne="http://schemas.microsoft.com/office/word/2006/wordml" xmlns:wps="http://schemas.microsoft.com/office/word/2010/wordprocessingShape" mc:Ignorable="w14 wp14">
+<w:document xmlns:wpc="http://schemas.microsoft.com/office/word/2010/wordprocessingCanvas" xmlns:mc="http://schemas.openxmlformats.org/markup-compatibility/2006" xmlns:o="urn:schemas-microsoft-com:office:office" xmlns:r="http://schemas.openxmlformats.org/officeDocument/2006/relationships" xmlns:m="http://schemas.openxmlformats.org/officeDocument/2006/math" xmlns:v="urn:schemas-microsoft-com:vml" xmlns:wp14="http://schemas.microsoft.com/office/word/2010/wordprocessingDrawing" xmlns:wp="http://schemas.openxmlformats.org/drawingml/2006/wordprocessingDrawing" xmlns:w10="urn:schemas-microsoft-com:office:word" xmlns:w="http://schemas.openxmlformats.org/wordprocessingml/2006/main" xmlns:w14="http://schemas.microsoft.com/office/word/2010/wordml" xmlns:w15="http://schemas.microsoft.com/office/word/2012/wordml" xmlns:wpg="http://schemas.microsoft.com/office/word/2010/wordprocessingGroup" xmlns:wpi="http://schemas.microsoft.com/office/word/2010/wordprocessingInk" xmlns:wne="http://schemas.microsoft.com/office/word/2006/wordml" xmlns:wps="http://schemas.microsoft.com/office/word/2010/wordprocessingShape" mc:Ignorable="w14 w15 wp14">
   <w:body>
     <w:p>
-      <w:bookmarkStart w:id="0" w:name="_GoBack"/>
       <w:r>
         <w:rPr>
           <w:noProof/>
@@ -17,13 +16,12 @@
             <wp:cNvGraphicFramePr/>
             <a:graphic xmlns:a="http://schemas.openxmlformats.org/drawingml/2006/main">
               <a:graphicData uri="http://schemas.openxmlformats.org/drawingml/2006/diagram">
-                <dgm:relIds xmlns:dgm="http://schemas.openxmlformats.org/drawingml/2006/diagram" xmlns:r="http://schemas.openxmlformats.org/officeDocument/2006/relationships" r:dm="rId5" r:lo="rId6" r:qs="rId7" r:cs="rId8"/>
+                <dgm:relIds xmlns:dgm="http://schemas.openxmlformats.org/drawingml/2006/diagram" xmlns:r="http://schemas.openxmlformats.org/officeDocument/2006/relationships" r:dm="rId4" r:lo="rId5" r:qs="rId6" r:cs="rId7"/>
               </a:graphicData>
             </a:graphic>
           </wp:inline>
         </w:drawing>
       </w:r>
-      <w:bookmarkEnd w:id="0"/>
     </w:p>
     <w:p/>
     <w:p/>
@@ -42,6 +40,99 @@
         <w:tab/>
       </w:r>
     </w:p>
+    <w:p>
+      <w:pPr>
+        <w:tabs>
+          <w:tab w:val="left" w:pos="6240"/>
+        </w:tabs>
+      </w:pPr>
+    </w:p>
+    <w:p>
+      <w:pPr>
+        <w:tabs>
+          <w:tab w:val="left" w:pos="6240"/>
+        </w:tabs>
+      </w:pPr>
+    </w:p>
+    <w:p>
+      <w:pPr>
+        <w:tabs>
+          <w:tab w:val="left" w:pos="6240"/>
+        </w:tabs>
+      </w:pPr>
+      <w:r>
+        <w:lastRenderedPageBreak/>
+        <w:t>Service URL Syntax:</w:t>
+      </w:r>
+    </w:p>
+    <w:p>
+      <w:pPr>
+        <w:tabs>
+          <w:tab w:val="left" w:pos="6240"/>
+        </w:tabs>
+      </w:pPr>
+      <w:r>
+        <w:t>Captial Letters</w:t>
+      </w:r>
+    </w:p>
+    <w:p>
+      <w:pPr>
+        <w:tabs>
+          <w:tab w:val="left" w:pos="6240"/>
+        </w:tabs>
+      </w:pPr>
+      <w:r>
+        <w:t xml:space="preserve">/Entiätstyp/ID </w:t>
+      </w:r>
+    </w:p>
+    <w:p>
+      <w:pPr>
+        <w:tabs>
+          <w:tab w:val="left" w:pos="6240"/>
+        </w:tabs>
+      </w:pPr>
+      <w:r>
+        <w:sym w:font="Wingdings" w:char="F0E0"/>
+      </w:r>
+      <w:r>
+        <w:t xml:space="preserve"> direkt Zugriff auf Entität mit ID</w:t>
+      </w:r>
+    </w:p>
+    <w:p>
+      <w:pPr>
+        <w:tabs>
+          <w:tab w:val="left" w:pos="6240"/>
+        </w:tabs>
+      </w:pPr>
+      <w:r>
+        <w:t>/Entitätsyp?PARAM1=BLA&amp;PARAM2=BLUBBER&amp;PARAM3=FASEL</w:t>
+      </w:r>
+    </w:p>
+    <w:p>
+      <w:pPr>
+        <w:tabs>
+          <w:tab w:val="left" w:pos="6240"/>
+        </w:tabs>
+      </w:pPr>
+      <w:r>
+        <w:sym w:font="Wingdings" w:char="F0E0"/>
+      </w:r>
+      <w:r>
+        <w:t>Anfrage für Entiät/Entitätsmenge mit Parametern</w:t>
+      </w:r>
+    </w:p>
+    <w:p>
+      <w:pPr>
+        <w:tabs>
+          <w:tab w:val="left" w:pos="6240"/>
+        </w:tabs>
+      </w:pPr>
+      <w:r>
+        <w:t>Art der Kommunikation wird mittels der CRUD Operationen geregelt(GET, PUT, POST, DELETE)</w:t>
+      </w:r>
+      <w:bookmarkStart w:id="0" w:name="_GoBack"/>
+      <w:bookmarkEnd w:id="0"/>
+    </w:p>
     <w:sectPr>
       <w:pgSz w:w="11906" w:h="16838"/>
       <w:pgMar w:top="1417" w:right="1417" w:bottom="1134" w:left="1417" w:header="708" w:footer="708" w:gutter="0"/>
@@ -53,7 +144,7 @@
 </file>
 
 <file path=word/styles.xml><?xml version="1.0" encoding="utf-8"?>
-<w:styles xmlns:mc="http://schemas.openxmlformats.org/markup-compatibility/2006" xmlns:r="http://schemas.openxmlformats.org/officeDocument/2006/relationships" xmlns:w="http://schemas.openxmlformats.org/wordprocessingml/2006/main" xmlns:w14="http://schemas.microsoft.com/office/word/2010/wordml" mc:Ignorable="w14">
+<w:styles xmlns:mc="http://schemas.openxmlformats.org/markup-compatibility/2006" xmlns:r="http://schemas.openxmlformats.org/officeDocument/2006/relationships" xmlns:w="http://schemas.openxmlformats.org/wordprocessingml/2006/main" xmlns:w14="http://schemas.microsoft.com/office/word/2010/wordml" xmlns:w15="http://schemas.microsoft.com/office/word/2012/wordml" mc:Ignorable="w14 w15">
   <w:docDefaults>
     <w:rPrDefault>
       <w:rPr>
@@ -69,364 +160,378 @@
       </w:pPr>
     </w:pPrDefault>
   </w:docDefaults>
-  <w:latentStyles w:defLockedState="0" w:defUIPriority="99" w:defSemiHidden="1" w:defUnhideWhenUsed="1" w:defQFormat="0" w:count="267">
-    <w:lsdException w:name="Normal" w:semiHidden="0" w:uiPriority="0" w:unhideWhenUsed="0" w:qFormat="1"/>
-    <w:lsdException w:name="heading 1" w:semiHidden="0" w:uiPriority="9" w:unhideWhenUsed="0" w:qFormat="1"/>
-    <w:lsdException w:name="heading 2" w:uiPriority="9" w:qFormat="1"/>
-    <w:lsdException w:name="heading 3" w:uiPriority="9" w:qFormat="1"/>
-    <w:lsdException w:name="heading 4" w:uiPriority="9" w:qFormat="1"/>
-    <w:lsdException w:name="heading 5" w:uiPriority="9" w:qFormat="1"/>
-    <w:lsdException w:name="heading 6" w:uiPriority="9" w:qFormat="1"/>
-    <w:lsdException w:name="heading 7" w:uiPriority="9" w:qFormat="1"/>
-    <w:lsdException w:name="heading 8" w:uiPriority="9" w:qFormat="1"/>
-    <w:lsdException w:name="heading 9" w:uiPriority="9" w:qFormat="1"/>
-    <w:lsdException w:name="toc 1" w:uiPriority="39"/>
-    <w:lsdException w:name="toc 2" w:uiPriority="39"/>
-    <w:lsdException w:name="toc 3" w:uiPriority="39"/>
-    <w:lsdException w:name="toc 4" w:uiPriority="39"/>
-    <w:lsdException w:name="toc 5" w:uiPriority="39"/>
-    <w:lsdException w:name="toc 6" w:uiPriority="39"/>
-    <w:lsdException w:name="toc 7" w:uiPriority="39"/>
-    <w:lsdException w:name="toc 8" w:uiPriority="39"/>
-    <w:lsdException w:name="toc 9" w:uiPriority="39"/>
-    <w:lsdException w:name="caption" w:uiPriority="35" w:qFormat="1"/>
-    <w:lsdException w:name="Title" w:semiHidden="0" w:uiPriority="10" w:unhideWhenUsed="0" w:qFormat="1"/>
-    <w:lsdException w:name="Default Paragraph Font" w:uiPriority="1"/>
-    <w:lsdException w:name="Subtitle" w:semiHidden="0" w:uiPriority="11" w:unhideWhenUsed="0" w:qFormat="1"/>
-    <w:lsdException w:name="Strong" w:semiHidden="0" w:uiPriority="22" w:unhideWhenUsed="0" w:qFormat="1"/>
-    <w:lsdException w:name="Emphasis" w:semiHidden="0" w:uiPriority="20" w:unhideWhenUsed="0" w:qFormat="1"/>
-    <w:lsdException w:name="Table Grid" w:semiHidden="0" w:uiPriority="59" w:unhideWhenUsed="0"/>
-    <w:lsdException w:name="Placeholder Text" w:unhideWhenUsed="0"/>
-    <w:lsdException w:name="No Spacing" w:semiHidden="0" w:uiPriority="1" w:unhideWhenUsed="0" w:qFormat="1"/>
-    <w:lsdException w:name="Light Shading" w:semiHidden="0" w:uiPriority="60" w:unhideWhenUsed="0"/>
-    <w:lsdException w:name="Light List" w:semiHidden="0" w:uiPriority="61" w:unhideWhenUsed="0"/>
-    <w:lsdException w:name="Light Grid" w:semiHidden="0" w:uiPriority="62" w:unhideWhenUsed="0"/>
-    <w:lsdException w:name="Medium Shading 1" w:semiHidden="0" w:uiPriority="63" w:unhideWhenUsed="0"/>
-    <w:lsdException w:name="Medium Shading 2" w:semiHidden="0" w:uiPriority="64" w:unhideWhenUsed="0"/>
-    <w:lsdException w:name="Medium List 1" w:semiHidden="0" w:uiPriority="65" w:unhideWhenUsed="0"/>
-    <w:lsdException w:name="Medium List 2" w:semiHidden="0" w:uiPriority="66" w:unhideWhenUsed="0"/>
-    <w:lsdException w:name="Medium Grid 1" w:semiHidden="0" w:uiPriority="67" w:unhideWhenUsed="0"/>
-    <w:lsdException w:name="Medium Grid 2" w:semiHidden="0" w:uiPriority="68" w:unhideWhenUsed="0"/>
-    <w:lsdException w:name="Medium Grid 3" w:semiHidden="0" w:uiPriority="69" w:unhideWhenUsed="0"/>
-    <w:lsdException w:name="Dark List" w:semiHidden="0" w:uiPriority="70" w:unhideWhenUsed="0"/>
-    <w:lsdException w:name="Colorful Shading" w:semiHidden="0" w:uiPriority="71" w:unhideWhenUsed="0"/>
-    <w:lsdException w:name="Colorful List" w:semiHidden="0" w:uiPriority="72" w:unhideWhenUsed="0"/>
-    <w:lsdException w:name="Colorful Grid" w:semiHidden="0" w:uiPriority="73" w:unhideWhenUsed="0"/>
-    <w:lsdException w:name="Light Shading Accent 1" w:semiHidden="0" w:uiPriority="60" w:unhideWhenUsed="0"/>
-    <w:lsdException w:name="Light List Accent 1" w:semiHidden="0" w:uiPriority="61" w:unhideWhenUsed="0"/>
-    <w:lsdException w:name="Light Grid Accent 1" w:semiHidden="0" w:uiPriority="62" w:unhideWhenUsed="0"/>
-    <w:lsdException w:name="Medium Shading 1 Accent 1" w:semiHidden="0" w:uiPriority="63" w:unhideWhenUsed="0"/>
-    <w:lsdException w:name="Medium Shading 2 Accent 1" w:semiHidden="0" w:uiPriority="64" w:unhideWhenUsed="0"/>
-    <w:lsdException w:name="Medium List 1 Accent 1" w:semiHidden="0" w:uiPriority="65" w:unhideWhenUsed="0"/>
-    <w:lsdException w:name="Revision" w:unhideWhenUsed="0"/>
-    <w:lsdException w:name="List Paragraph" w:semiHidden="0" w:uiPriority="34" w:unhideWhenUsed="0" w:qFormat="1"/>
-    <w:lsdException w:name="Quote" w:semiHidden="0" w:uiPriority="29" w:unhideWhenUsed="0" w:qFormat="1"/>
-    <w:lsdException w:name="Intense Quote" w:semiHidden="0" w:uiPriority="30" w:unhideWhenUsed="0" w:qFormat="1"/>
-    <w:lsdException w:name="Medium List 2 Accent 1" w:semiHidden="0" w:uiPriority="66" w:unhideWhenUsed="0"/>
-    <w:lsdException w:name="Medium Grid 1 Accent 1" w:semiHidden="0" w:uiPriority="67" w:unhideWhenUsed="0"/>
-    <w:lsdException w:name="Medium Grid 2 Accent 1" w:semiHidden="0" w:uiPriority="68" w:unhideWhenUsed="0"/>
-    <w:lsdException w:name="Medium Grid 3 Accent 1" w:semiHidden="0" w:uiPriority="69" w:unhideWhenUsed="0"/>
-    <w:lsdException w:name="Dark List Accent 1" w:semiHidden="0" w:uiPriority="70" w:unhideWhenUsed="0"/>
-    <w:lsdException w:name="Colorful Shading Accent 1" w:semiHidden="0" w:uiPriority="71" w:unhideWhenUsed="0"/>
-    <w:lsdException w:name="Colorful List Accent 1" w:semiHidden="0" w:uiPriority="72" w:unhideWhenUsed="0"/>
-    <w:lsdException w:name="Colorful Grid Accent 1" w:semiHidden="0" w:uiPriority="73" w:unhideWhenUsed="0"/>
-    <w:lsdException w:name="Light Shading Accent 2" w:semiHidden="0" w:uiPriority="60" w:unhideWhenUsed="0"/>
-    <w:lsdException w:name="Light List Accent 2" w:semiHidden="0" w:uiPriority="61" w:unhideWhenUsed="0"/>
-    <w:lsdException w:name="Light Grid Accent 2" w:semiHidden="0" w:uiPriority="62" w:unhideWhenUsed="0"/>
-    <w:lsdException w:name="Medium Shading 1 Accent 2" w:semiHidden="0" w:uiPriority="63" w:unhideWhenUsed="0"/>
-    <w:lsdException w:name="Medium Shading 2 Accent 2" w:semiHidden="0" w:uiPriority="64" w:unhideWhenUsed="0"/>
-    <w:lsdException w:name="Medium List 1 Accent 2" w:semiHidden="0" w:uiPriority="65" w:unhideWhenUsed="0"/>
-    <w:lsdException w:name="Medium List 2 Accent 2" w:semiHidden="0" w:uiPriority="66" w:unhideWhenUsed="0"/>
-    <w:lsdException w:name="Medium Grid 1 Accent 2" w:semiHidden="0" w:uiPriority="67" w:unhideWhenUsed="0"/>
-    <w:lsdException w:name="Medium Grid 2 Accent 2" w:semiHidden="0" w:uiPriority="68" w:unhideWhenUsed="0"/>
-    <w:lsdException w:name="Medium Grid 3 Accent 2" w:semiHidden="0" w:uiPriority="69" w:unhideWhenUsed="0"/>
-    <w:lsdException w:name="Dark List Accent 2" w:semiHidden="0" w:uiPriority="70" w:unhideWhenUsed="0"/>
-    <w:lsdException w:name="Colorful Shading Accent 2" w:semiHidden="0" w:uiPriority="71" w:unhideWhenUsed="0"/>
-    <w:lsdException w:name="Colorful List Accent 2" w:semiHidden="0" w:uiPriority="72" w:unhideWhenUsed="0"/>
-    <w:lsdException w:name="Colorful Grid Accent 2" w:semiHidden="0" w:uiPriority="73" w:unhideWhenUsed="0"/>
-    <w:lsdException w:name="Light Shading Accent 3" w:semiHidden="0" w:uiPriority="60" w:unhideWhenUsed="0"/>
-    <w:lsdException w:name="Light List Accent 3" w:semiHidden="0" w:uiPriority="61" w:unhideWhenUsed="0"/>
-    <w:lsdException w:name="Light Grid Accent 3" w:semiHidden="0" w:uiPriority="62" w:unhideWhenUsed="0"/>
-    <w:lsdException w:name="Medium Shading 1 Accent 3" w:semiHidden="0" w:uiPriority="63" w:unhideWhenUsed="0"/>
-    <w:lsdException w:name="Medium Shading 2 Accent 3" w:semiHidden="0" w:uiPriority="64" w:unhideWhenUsed="0"/>
-    <w:lsdException w:name="Medium List 1 Accent 3" w:semiHidden="0" w:uiPriority="65" w:unhideWhenUsed="0"/>
-    <w:lsdException w:name="Medium List 2 Accent 3" w:semiHidden="0" w:uiPriority="66" w:unhideWhenUsed="0"/>
-    <w:lsdException w:name="Medium Grid 1 Accent 3" w:semiHidden="0" w:uiPriority="67" w:unhideWhenUsed="0"/>
-    <w:lsdException w:name="Medium Grid 2 Accent 3" w:semiHidden="0" w:uiPriority="68" w:unhideWhenUsed="0"/>
-    <w:lsdException w:name="Medium Grid 3 Accent 3" w:semiHidden="0" w:uiPriority="69" w:unhideWhenUsed="0"/>
-    <w:lsdException w:name="Dark List Accent 3" w:semiHidden="0" w:uiPriority="70" w:unhideWhenUsed="0"/>
-    <w:lsdException w:name="Colorful Shading Accent 3" w:semiHidden="0" w:uiPriority="71" w:unhideWhenUsed="0"/>
-    <w:lsdException w:name="Colorful List Accent 3" w:semiHidden="0" w:uiPriority="72" w:unhideWhenUsed="0"/>
-    <w:lsdException w:name="Colorful Grid Accent 3" w:semiHidden="0" w:uiPriority="73" w:unhideWhenUsed="0"/>
-    <w:lsdException w:name="Light Shading Accent 4" w:semiHidden="0" w:uiPriority="60" w:unhideWhenUsed="0"/>
-    <w:lsdException w:name="Light List Accent 4" w:semiHidden="0" w:uiPriority="61" w:unhideWhenUsed="0"/>
-    <w:lsdException w:name="Light Grid Accent 4" w:semiHidden="0" w:uiPriority="62" w:unhideWhenUsed="0"/>
-    <w:lsdException w:name="Medium Shading 1 Accent 4" w:semiHidden="0" w:uiPriority="63" w:unhideWhenUsed="0"/>
-    <w:lsdException w:name="Medium Shading 2 Accent 4" w:semiHidden="0" w:uiPriority="64" w:unhideWhenUsed="0"/>
-    <w:lsdException w:name="Medium List 1 Accent 4" w:semiHidden="0" w:uiPriority="65" w:unhideWhenUsed="0"/>
-    <w:lsdException w:name="Medium List 2 Accent 4" w:semiHidden="0" w:uiPriority="66" w:unhideWhenUsed="0"/>
-    <w:lsdException w:name="Medium Grid 1 Accent 4" w:semiHidden="0" w:uiPriority="67" w:unhideWhenUsed="0"/>
-    <w:lsdException w:name="Medium Grid 2 Accent 4" w:semiHidden="0" w:uiPriority="68" w:unhideWhenUsed="0"/>
-    <w:lsdException w:name="Medium Grid 3 Accent 4" w:semiHidden="0" w:uiPriority="69" w:unhideWhenUsed="0"/>
-    <w:lsdException w:name="Dark List Accent 4" w:semiHidden="0" w:uiPriority="70" w:unhideWhenUsed="0"/>
-    <w:lsdException w:name="Colorful Shading Accent 4" w:semiHidden="0" w:uiPriority="71" w:unhideWhenUsed="0"/>
-    <w:lsdException w:name="Colorful List Accent 4" w:semiHidden="0" w:uiPriority="72" w:unhideWhenUsed="0"/>
-    <w:lsdException w:name="Colorful Grid Accent 4" w:semiHidden="0" w:uiPriority="73" w:unhideWhenUsed="0"/>
-    <w:lsdException w:name="Light Shading Accent 5" w:semiHidden="0" w:uiPriority="60" w:unhideWhenUsed="0"/>
-    <w:lsdException w:name="Light List Accent 5" w:semiHidden="0" w:uiPriority="61" w:unhideWhenUsed="0"/>
-    <w:lsdException w:name="Light Grid Accent 5" w:semiHidden="0" w:uiPriority="62" w:unhideWhenUsed="0"/>
-    <w:lsdException w:name="Medium Shading 1 Accent 5" w:semiHidden="0" w:uiPriority="63" w:unhideWhenUsed="0"/>
-    <w:lsdException w:name="Medium Shading 2 Accent 5" w:semiHidden="0" w:uiPriority="64" w:unhideWhenUsed="0"/>
-    <w:lsdException w:name="Medium List 1 Accent 5" w:semiHidden="0" w:uiPriority="65" w:unhideWhenUsed="0"/>
-    <w:lsdException w:name="Medium List 2 Accent 5" w:semiHidden="0" w:uiPriority="66" w:unhideWhenUsed="0"/>
-    <w:lsdException w:name="Medium Grid 1 Accent 5" w:semiHidden="0" w:uiPriority="67" w:unhideWhenUsed="0"/>
-    <w:lsdException w:name="Medium Grid 2 Accent 5" w:semiHidden="0" w:uiPriority="68" w:unhideWhenUsed="0"/>
-    <w:lsdException w:name="Medium Grid 3 Accent 5" w:semiHidden="0" w:uiPriority="69" w:unhideWhenUsed="0"/>
-    <w:lsdException w:name="Dark List Accent 5" w:semiHidden="0" w:uiPriority="70" w:unhideWhenUsed="0"/>
-    <w:lsdException w:name="Colorful Shading Accent 5" w:semiHidden="0" w:uiPriority="71" w:unhideWhenUsed="0"/>
-    <w:lsdException w:name="Colorful List Accent 5" w:semiHidden="0" w:uiPriority="72" w:unhideWhenUsed="0"/>
-    <w:lsdException w:name="Colorful Grid Accent 5" w:semiHidden="0" w:uiPriority="73" w:unhideWhenUsed="0"/>
-    <w:lsdException w:name="Light Shading Accent 6" w:semiHidden="0" w:uiPriority="60" w:unhideWhenUsed="0"/>
-    <w:lsdException w:name="Light List Accent 6" w:semiHidden="0" w:uiPriority="61" w:unhideWhenUsed="0"/>
-    <w:lsdException w:name="Light Grid Accent 6" w:semiHidden="0" w:uiPriority="62" w:unhideWhenUsed="0"/>
-    <w:lsdException w:name="Medium Shading 1 Accent 6" w:semiHidden="0" w:uiPriority="63" w:unhideWhenUsed="0"/>
-    <w:lsdException w:name="Medium Shading 2 Accent 6" w:semiHidden="0" w:uiPriority="64" w:unhideWhenUsed="0"/>
-    <w:lsdException w:name="Medium List 1 Accent 6" w:semiHidden="0" w:uiPriority="65" w:unhideWhenUsed="0"/>
-    <w:lsdException w:name="Medium List 2 Accent 6" w:semiHidden="0" w:uiPriority="66" w:unhideWhenUsed="0"/>
-    <w:lsdException w:name="Medium Grid 1 Accent 6" w:semiHidden="0" w:uiPriority="67" w:unhideWhenUsed="0"/>
-    <w:lsdException w:name="Medium Grid 2 Accent 6" w:semiHidden="0" w:uiPriority="68" w:unhideWhenUsed="0"/>
-    <w:lsdException w:name="Medium Grid 3 Accent 6" w:semiHidden="0" w:uiPriority="69" w:unhideWhenUsed="0"/>
-    <w:lsdException w:name="Dark List Accent 6" w:semiHidden="0" w:uiPriority="70" w:unhideWhenUsed="0"/>
-    <w:lsdException w:name="Colorful Shading Accent 6" w:semiHidden="0" w:uiPriority="71" w:unhideWhenUsed="0"/>
-    <w:lsdException w:name="Colorful List Accent 6" w:semiHidden="0" w:uiPriority="72" w:unhideWhenUsed="0"/>
-    <w:lsdException w:name="Colorful Grid Accent 6" w:semiHidden="0" w:uiPriority="73" w:unhideWhenUsed="0"/>
-    <w:lsdException w:name="Subtle Emphasis" w:semiHidden="0" w:uiPriority="19" w:unhideWhenUsed="0" w:qFormat="1"/>
-    <w:lsdException w:name="Intense Emphasis" w:semiHidden="0" w:uiPriority="21" w:unhideWhenUsed="0" w:qFormat="1"/>
-    <w:lsdException w:name="Subtle Reference" w:semiHidden="0" w:uiPriority="31" w:unhideWhenUsed="0" w:qFormat="1"/>
-    <w:lsdException w:name="Intense Reference" w:semiHidden="0" w:uiPriority="32" w:unhideWhenUsed="0" w:qFormat="1"/>
-    <w:lsdException w:name="Book Title" w:semiHidden="0" w:uiPriority="33" w:unhideWhenUsed="0" w:qFormat="1"/>
-    <w:lsdException w:name="Bibliography" w:uiPriority="37"/>
-    <w:lsdException w:name="TOC Heading" w:uiPriority="39" w:qFormat="1"/>
-  </w:latentStyles>
-  <w:style w:type="paragraph" w:default="1" w:styleId="Normal">
-    <w:name w:val="Normal"/>
-    <w:qFormat/>
-  </w:style>
-  <w:style w:type="character" w:default="1" w:styleId="DefaultParagraphFont">
-    <w:name w:val="Default Paragraph Font"/>
-    <w:uiPriority w:val="1"/>
-    <w:semiHidden/>
-    <w:unhideWhenUsed/>
-  </w:style>
-  <w:style w:type="table" w:default="1" w:styleId="TableNormal">
-    <w:name w:val="Normal Table"/>
-    <w:uiPriority w:val="99"/>
-    <w:semiHidden/>
-    <w:unhideWhenUsed/>
-    <w:tblPr>
-      <w:tblInd w:w="0" w:type="dxa"/>
-      <w:tblCellMar>
-        <w:top w:w="0" w:type="dxa"/>
-        <w:left w:w="108" w:type="dxa"/>
-        <w:bottom w:w="0" w:type="dxa"/>
-        <w:right w:w="108" w:type="dxa"/>
-      </w:tblCellMar>
-    </w:tblPr>
-  </w:style>
-  <w:style w:type="numbering" w:default="1" w:styleId="NoList">
-    <w:name w:val="No List"/>
-    <w:uiPriority w:val="99"/>
-    <w:semiHidden/>
-    <w:unhideWhenUsed/>
-  </w:style>
-  <w:style w:type="paragraph" w:styleId="BalloonText">
-    <w:name w:val="Balloon Text"/>
-    <w:basedOn w:val="Normal"/>
-    <w:link w:val="BalloonTextChar"/>
-    <w:uiPriority w:val="99"/>
-    <w:semiHidden/>
-    <w:unhideWhenUsed/>
-    <w:rsid w:val="00AB72CA"/>
-    <w:pPr>
-      <w:spacing w:after="0" w:line="240" w:lineRule="auto"/>
-    </w:pPr>
-    <w:rPr>
-      <w:rFonts w:ascii="Tahoma" w:hAnsi="Tahoma" w:cs="Tahoma"/>
-      <w:sz w:val="16"/>
-      <w:szCs w:val="16"/>
-    </w:rPr>
-  </w:style>
-  <w:style w:type="character" w:customStyle="1" w:styleId="BalloonTextChar">
-    <w:name w:val="Balloon Text Char"/>
-    <w:basedOn w:val="DefaultParagraphFont"/>
-    <w:link w:val="BalloonText"/>
-    <w:uiPriority w:val="99"/>
-    <w:semiHidden/>
-    <w:rsid w:val="00AB72CA"/>
-    <w:rPr>
-      <w:rFonts w:ascii="Tahoma" w:hAnsi="Tahoma" w:cs="Tahoma"/>
-      <w:sz w:val="16"/>
-      <w:szCs w:val="16"/>
-    </w:rPr>
-  </w:style>
-</w:styles>
-</file>
-
-<file path=word/stylesWithEffects.xml><?xml version="1.0" encoding="utf-8"?>
-<w:styles xmlns:wpc="http://schemas.microsoft.com/office/word/2010/wordprocessingCanvas" xmlns:mc="http://schemas.openxmlformats.org/markup-compatibility/2006" xmlns:o="urn:schemas-microsoft-com:office:office" xmlns:r="http://schemas.openxmlformats.org/officeDocument/2006/relationships" xmlns:m="http://schemas.openxmlformats.org/officeDocument/2006/math" xmlns:v="urn:schemas-microsoft-com:vml" xmlns:wp14="http://schemas.microsoft.com/office/word/2010/wordprocessingDrawing" xmlns:wp="http://schemas.openxmlformats.org/drawingml/2006/wordprocessingDrawing" xmlns:w10="urn:schemas-microsoft-com:office:word" xmlns:w="http://schemas.openxmlformats.org/wordprocessingml/2006/main" xmlns:w14="http://schemas.microsoft.com/office/word/2010/wordml" xmlns:wpg="http://schemas.microsoft.com/office/word/2010/wordprocessingGroup" xmlns:wpi="http://schemas.microsoft.com/office/word/2010/wordprocessingInk" xmlns:wne="http://schemas.microsoft.com/office/word/2006/wordml" xmlns:wps="http://schemas.microsoft.com/office/word/2010/wordprocessingShape" mc:Ignorable="w14 wp14">
-  <w:docDefaults>
-    <w:rPrDefault>
-      <w:rPr>
-        <w:rFonts w:asciiTheme="minorHAnsi" w:eastAsiaTheme="minorHAnsi" w:hAnsiTheme="minorHAnsi" w:cstheme="minorBidi"/>
-        <w:sz w:val="22"/>
-        <w:szCs w:val="22"/>
-        <w:lang w:val="de-DE" w:eastAsia="en-US" w:bidi="ar-SA"/>
-      </w:rPr>
-    </w:rPrDefault>
-    <w:pPrDefault>
-      <w:pPr>
-        <w:spacing w:after="200" w:line="276" w:lineRule="auto"/>
-      </w:pPr>
-    </w:pPrDefault>
-  </w:docDefaults>
-  <w:latentStyles w:defLockedState="0" w:defUIPriority="99" w:defSemiHidden="1" w:defUnhideWhenUsed="1" w:defQFormat="0" w:count="267">
-    <w:lsdException w:name="Normal" w:semiHidden="0" w:uiPriority="0" w:unhideWhenUsed="0" w:qFormat="1"/>
-    <w:lsdException w:name="heading 1" w:semiHidden="0" w:uiPriority="9" w:unhideWhenUsed="0" w:qFormat="1"/>
-    <w:lsdException w:name="heading 2" w:uiPriority="9" w:qFormat="1"/>
-    <w:lsdException w:name="heading 3" w:uiPriority="9" w:qFormat="1"/>
-    <w:lsdException w:name="heading 4" w:uiPriority="9" w:qFormat="1"/>
-    <w:lsdException w:name="heading 5" w:uiPriority="9" w:qFormat="1"/>
-    <w:lsdException w:name="heading 6" w:uiPriority="9" w:qFormat="1"/>
-    <w:lsdException w:name="heading 7" w:uiPriority="9" w:qFormat="1"/>
-    <w:lsdException w:name="heading 8" w:uiPriority="9" w:qFormat="1"/>
-    <w:lsdException w:name="heading 9" w:uiPriority="9" w:qFormat="1"/>
-    <w:lsdException w:name="toc 1" w:uiPriority="39"/>
-    <w:lsdException w:name="toc 2" w:uiPriority="39"/>
-    <w:lsdException w:name="toc 3" w:uiPriority="39"/>
-    <w:lsdException w:name="toc 4" w:uiPriority="39"/>
-    <w:lsdException w:name="toc 5" w:uiPriority="39"/>
-    <w:lsdException w:name="toc 6" w:uiPriority="39"/>
-    <w:lsdException w:name="toc 7" w:uiPriority="39"/>
-    <w:lsdException w:name="toc 8" w:uiPriority="39"/>
-    <w:lsdException w:name="toc 9" w:uiPriority="39"/>
-    <w:lsdException w:name="caption" w:uiPriority="35" w:qFormat="1"/>
-    <w:lsdException w:name="Title" w:semiHidden="0" w:uiPriority="10" w:unhideWhenUsed="0" w:qFormat="1"/>
-    <w:lsdException w:name="Default Paragraph Font" w:uiPriority="1"/>
-    <w:lsdException w:name="Subtitle" w:semiHidden="0" w:uiPriority="11" w:unhideWhenUsed="0" w:qFormat="1"/>
-    <w:lsdException w:name="Strong" w:semiHidden="0" w:uiPriority="22" w:unhideWhenUsed="0" w:qFormat="1"/>
-    <w:lsdException w:name="Emphasis" w:semiHidden="0" w:uiPriority="20" w:unhideWhenUsed="0" w:qFormat="1"/>
-    <w:lsdException w:name="Table Grid" w:semiHidden="0" w:uiPriority="59" w:unhideWhenUsed="0"/>
-    <w:lsdException w:name="Placeholder Text" w:unhideWhenUsed="0"/>
-    <w:lsdException w:name="No Spacing" w:semiHidden="0" w:uiPriority="1" w:unhideWhenUsed="0" w:qFormat="1"/>
-    <w:lsdException w:name="Light Shading" w:semiHidden="0" w:uiPriority="60" w:unhideWhenUsed="0"/>
-    <w:lsdException w:name="Light List" w:semiHidden="0" w:uiPriority="61" w:unhideWhenUsed="0"/>
-    <w:lsdException w:name="Light Grid" w:semiHidden="0" w:uiPriority="62" w:unhideWhenUsed="0"/>
-    <w:lsdException w:name="Medium Shading 1" w:semiHidden="0" w:uiPriority="63" w:unhideWhenUsed="0"/>
-    <w:lsdException w:name="Medium Shading 2" w:semiHidden="0" w:uiPriority="64" w:unhideWhenUsed="0"/>
-    <w:lsdException w:name="Medium List 1" w:semiHidden="0" w:uiPriority="65" w:unhideWhenUsed="0"/>
-    <w:lsdException w:name="Medium List 2" w:semiHidden="0" w:uiPriority="66" w:unhideWhenUsed="0"/>
-    <w:lsdException w:name="Medium Grid 1" w:semiHidden="0" w:uiPriority="67" w:unhideWhenUsed="0"/>
-    <w:lsdException w:name="Medium Grid 2" w:semiHidden="0" w:uiPriority="68" w:unhideWhenUsed="0"/>
-    <w:lsdException w:name="Medium Grid 3" w:semiHidden="0" w:uiPriority="69" w:unhideWhenUsed="0"/>
-    <w:lsdException w:name="Dark List" w:semiHidden="0" w:uiPriority="70" w:unhideWhenUsed="0"/>
-    <w:lsdException w:name="Colorful Shading" w:semiHidden="0" w:uiPriority="71" w:unhideWhenUsed="0"/>
-    <w:lsdException w:name="Colorful List" w:semiHidden="0" w:uiPriority="72" w:unhideWhenUsed="0"/>
-    <w:lsdException w:name="Colorful Grid" w:semiHidden="0" w:uiPriority="73" w:unhideWhenUsed="0"/>
-    <w:lsdException w:name="Light Shading Accent 1" w:semiHidden="0" w:uiPriority="60" w:unhideWhenUsed="0"/>
-    <w:lsdException w:name="Light List Accent 1" w:semiHidden="0" w:uiPriority="61" w:unhideWhenUsed="0"/>
-    <w:lsdException w:name="Light Grid Accent 1" w:semiHidden="0" w:uiPriority="62" w:unhideWhenUsed="0"/>
-    <w:lsdException w:name="Medium Shading 1 Accent 1" w:semiHidden="0" w:uiPriority="63" w:unhideWhenUsed="0"/>
-    <w:lsdException w:name="Medium Shading 2 Accent 1" w:semiHidden="0" w:uiPriority="64" w:unhideWhenUsed="0"/>
-    <w:lsdException w:name="Medium List 1 Accent 1" w:semiHidden="0" w:uiPriority="65" w:unhideWhenUsed="0"/>
-    <w:lsdException w:name="Revision" w:unhideWhenUsed="0"/>
-    <w:lsdException w:name="List Paragraph" w:semiHidden="0" w:uiPriority="34" w:unhideWhenUsed="0" w:qFormat="1"/>
-    <w:lsdException w:name="Quote" w:semiHidden="0" w:uiPriority="29" w:unhideWhenUsed="0" w:qFormat="1"/>
-    <w:lsdException w:name="Intense Quote" w:semiHidden="0" w:uiPriority="30" w:unhideWhenUsed="0" w:qFormat="1"/>
-    <w:lsdException w:name="Medium List 2 Accent 1" w:semiHidden="0" w:uiPriority="66" w:unhideWhenUsed="0"/>
-    <w:lsdException w:name="Medium Grid 1 Accent 1" w:semiHidden="0" w:uiPriority="67" w:unhideWhenUsed="0"/>
-    <w:lsdException w:name="Medium Grid 2 Accent 1" w:semiHidden="0" w:uiPriority="68" w:unhideWhenUsed="0"/>
-    <w:lsdException w:name="Medium Grid 3 Accent 1" w:semiHidden="0" w:uiPriority="69" w:unhideWhenUsed="0"/>
-    <w:lsdException w:name="Dark List Accent 1" w:semiHidden="0" w:uiPriority="70" w:unhideWhenUsed="0"/>
-    <w:lsdException w:name="Colorful Shading Accent 1" w:semiHidden="0" w:uiPriority="71" w:unhideWhenUsed="0"/>
-    <w:lsdException w:name="Colorful List Accent 1" w:semiHidden="0" w:uiPriority="72" w:unhideWhenUsed="0"/>
-    <w:lsdException w:name="Colorful Grid Accent 1" w:semiHidden="0" w:uiPriority="73" w:unhideWhenUsed="0"/>
-    <w:lsdException w:name="Light Shading Accent 2" w:semiHidden="0" w:uiPriority="60" w:unhideWhenUsed="0"/>
-    <w:lsdException w:name="Light List Accent 2" w:semiHidden="0" w:uiPriority="61" w:unhideWhenUsed="0"/>
-    <w:lsdException w:name="Light Grid Accent 2" w:semiHidden="0" w:uiPriority="62" w:unhideWhenUsed="0"/>
-    <w:lsdException w:name="Medium Shading 1 Accent 2" w:semiHidden="0" w:uiPriority="63" w:unhideWhenUsed="0"/>
-    <w:lsdException w:name="Medium Shading 2 Accent 2" w:semiHidden="0" w:uiPriority="64" w:unhideWhenUsed="0"/>
-    <w:lsdException w:name="Medium List 1 Accent 2" w:semiHidden="0" w:uiPriority="65" w:unhideWhenUsed="0"/>
-    <w:lsdException w:name="Medium List 2 Accent 2" w:semiHidden="0" w:uiPriority="66" w:unhideWhenUsed="0"/>
-    <w:lsdException w:name="Medium Grid 1 Accent 2" w:semiHidden="0" w:uiPriority="67" w:unhideWhenUsed="0"/>
-    <w:lsdException w:name="Medium Grid 2 Accent 2" w:semiHidden="0" w:uiPriority="68" w:unhideWhenUsed="0"/>
-    <w:lsdException w:name="Medium Grid 3 Accent 2" w:semiHidden="0" w:uiPriority="69" w:unhideWhenUsed="0"/>
-    <w:lsdException w:name="Dark List Accent 2" w:semiHidden="0" w:uiPriority="70" w:unhideWhenUsed="0"/>
-    <w:lsdException w:name="Colorful Shading Accent 2" w:semiHidden="0" w:uiPriority="71" w:unhideWhenUsed="0"/>
-    <w:lsdException w:name="Colorful List Accent 2" w:semiHidden="0" w:uiPriority="72" w:unhideWhenUsed="0"/>
-    <w:lsdException w:name="Colorful Grid Accent 2" w:semiHidden="0" w:uiPriority="73" w:unhideWhenUsed="0"/>
-    <w:lsdException w:name="Light Shading Accent 3" w:semiHidden="0" w:uiPriority="60" w:unhideWhenUsed="0"/>
-    <w:lsdException w:name="Light List Accent 3" w:semiHidden="0" w:uiPriority="61" w:unhideWhenUsed="0"/>
-    <w:lsdException w:name="Light Grid Accent 3" w:semiHidden="0" w:uiPriority="62" w:unhideWhenUsed="0"/>
-    <w:lsdException w:name="Medium Shading 1 Accent 3" w:semiHidden="0" w:uiPriority="63" w:unhideWhenUsed="0"/>
-    <w:lsdException w:name="Medium Shading 2 Accent 3" w:semiHidden="0" w:uiPriority="64" w:unhideWhenUsed="0"/>
-    <w:lsdException w:name="Medium List 1 Accent 3" w:semiHidden="0" w:uiPriority="65" w:unhideWhenUsed="0"/>
-    <w:lsdException w:name="Medium List 2 Accent 3" w:semiHidden="0" w:uiPriority="66" w:unhideWhenUsed="0"/>
-    <w:lsdException w:name="Medium Grid 1 Accent 3" w:semiHidden="0" w:uiPriority="67" w:unhideWhenUsed="0"/>
-    <w:lsdException w:name="Medium Grid 2 Accent 3" w:semiHidden="0" w:uiPriority="68" w:unhideWhenUsed="0"/>
-    <w:lsdException w:name="Medium Grid 3 Accent 3" w:semiHidden="0" w:uiPriority="69" w:unhideWhenUsed="0"/>
-    <w:lsdException w:name="Dark List Accent 3" w:semiHidden="0" w:uiPriority="70" w:unhideWhenUsed="0"/>
-    <w:lsdException w:name="Colorful Shading Accent 3" w:semiHidden="0" w:uiPriority="71" w:unhideWhenUsed="0"/>
-    <w:lsdException w:name="Colorful List Accent 3" w:semiHidden="0" w:uiPriority="72" w:unhideWhenUsed="0"/>
-    <w:lsdException w:name="Colorful Grid Accent 3" w:semiHidden="0" w:uiPriority="73" w:unhideWhenUsed="0"/>
-    <w:lsdException w:name="Light Shading Accent 4" w:semiHidden="0" w:uiPriority="60" w:unhideWhenUsed="0"/>
-    <w:lsdException w:name="Light List Accent 4" w:semiHidden="0" w:uiPriority="61" w:unhideWhenUsed="0"/>
-    <w:lsdException w:name="Light Grid Accent 4" w:semiHidden="0" w:uiPriority="62" w:unhideWhenUsed="0"/>
-    <w:lsdException w:name="Medium Shading 1 Accent 4" w:semiHidden="0" w:uiPriority="63" w:unhideWhenUsed="0"/>
-    <w:lsdException w:name="Medium Shading 2 Accent 4" w:semiHidden="0" w:uiPriority="64" w:unhideWhenUsed="0"/>
-    <w:lsdException w:name="Medium List 1 Accent 4" w:semiHidden="0" w:uiPriority="65" w:unhideWhenUsed="0"/>
-    <w:lsdException w:name="Medium List 2 Accent 4" w:semiHidden="0" w:uiPriority="66" w:unhideWhenUsed="0"/>
-    <w:lsdException w:name="Medium Grid 1 Accent 4" w:semiHidden="0" w:uiPriority="67" w:unhideWhenUsed="0"/>
-    <w:lsdException w:name="Medium Grid 2 Accent 4" w:semiHidden="0" w:uiPriority="68" w:unhideWhenUsed="0"/>
-    <w:lsdException w:name="Medium Grid 3 Accent 4" w:semiHidden="0" w:uiPriority="69" w:unhideWhenUsed="0"/>
-    <w:lsdException w:name="Dark List Accent 4" w:semiHidden="0" w:uiPriority="70" w:unhideWhenUsed="0"/>
-    <w:lsdException w:name="Colorful Shading Accent 4" w:semiHidden="0" w:uiPriority="71" w:unhideWhenUsed="0"/>
-    <w:lsdException w:name="Colorful List Accent 4" w:semiHidden="0" w:uiPriority="72" w:unhideWhenUsed="0"/>
-    <w:lsdException w:name="Colorful Grid Accent 4" w:semiHidden="0" w:uiPriority="73" w:unhideWhenUsed="0"/>
-    <w:lsdException w:name="Light Shading Accent 5" w:semiHidden="0" w:uiPriority="60" w:unhideWhenUsed="0"/>
-    <w:lsdException w:name="Light List Accent 5" w:semiHidden="0" w:uiPriority="61" w:unhideWhenUsed="0"/>
-    <w:lsdException w:name="Light Grid Accent 5" w:semiHidden="0" w:uiPriority="62" w:unhideWhenUsed="0"/>
-    <w:lsdException w:name="Medium Shading 1 Accent 5" w:semiHidden="0" w:uiPriority="63" w:unhideWhenUsed="0"/>
-    <w:lsdException w:name="Medium Shading 2 Accent 5" w:semiHidden="0" w:uiPriority="64" w:unhideWhenUsed="0"/>
-    <w:lsdException w:name="Medium List 1 Accent 5" w:semiHidden="0" w:uiPriority="65" w:unhideWhenUsed="0"/>
-    <w:lsdException w:name="Medium List 2 Accent 5" w:semiHidden="0" w:uiPriority="66" w:unhideWhenUsed="0"/>
-    <w:lsdException w:name="Medium Grid 1 Accent 5" w:semiHidden="0" w:uiPriority="67" w:unhideWhenUsed="0"/>
-    <w:lsdException w:name="Medium Grid 2 Accent 5" w:semiHidden="0" w:uiPriority="68" w:unhideWhenUsed="0"/>
-    <w:lsdException w:name="Medium Grid 3 Accent 5" w:semiHidden="0" w:uiPriority="69" w:unhideWhenUsed="0"/>
-    <w:lsdException w:name="Dark List Accent 5" w:semiHidden="0" w:uiPriority="70" w:unhideWhenUsed="0"/>
-    <w:lsdException w:name="Colorful Shading Accent 5" w:semiHidden="0" w:uiPriority="71" w:unhideWhenUsed="0"/>
-    <w:lsdException w:name="Colorful List Accent 5" w:semiHidden="0" w:uiPriority="72" w:unhideWhenUsed="0"/>
-    <w:lsdException w:name="Colorful Grid Accent 5" w:semiHidden="0" w:uiPriority="73" w:unhideWhenUsed="0"/>
-    <w:lsdException w:name="Light Shading Accent 6" w:semiHidden="0" w:uiPriority="60" w:unhideWhenUsed="0"/>
-    <w:lsdException w:name="Light List Accent 6" w:semiHidden="0" w:uiPriority="61" w:unhideWhenUsed="0"/>
-    <w:lsdException w:name="Light Grid Accent 6" w:semiHidden="0" w:uiPriority="62" w:unhideWhenUsed="0"/>
-    <w:lsdException w:name="Medium Shading 1 Accent 6" w:semiHidden="0" w:uiPriority="63" w:unhideWhenUsed="0"/>
-    <w:lsdException w:name="Medium Shading 2 Accent 6" w:semiHidden="0" w:uiPriority="64" w:unhideWhenUsed="0"/>
-    <w:lsdException w:name="Medium List 1 Accent 6" w:semiHidden="0" w:uiPriority="65" w:unhideWhenUsed="0"/>
-    <w:lsdException w:name="Medium List 2 Accent 6" w:semiHidden="0" w:uiPriority="66" w:unhideWhenUsed="0"/>
-    <w:lsdException w:name="Medium Grid 1 Accent 6" w:semiHidden="0" w:uiPriority="67" w:unhideWhenUsed="0"/>
-    <w:lsdException w:name="Medium Grid 2 Accent 6" w:semiHidden="0" w:uiPriority="68" w:unhideWhenUsed="0"/>
-    <w:lsdException w:name="Medium Grid 3 Accent 6" w:semiHidden="0" w:uiPriority="69" w:unhideWhenUsed="0"/>
-    <w:lsdException w:name="Dark List Accent 6" w:semiHidden="0" w:uiPriority="70" w:unhideWhenUsed="0"/>
-    <w:lsdException w:name="Colorful Shading Accent 6" w:semiHidden="0" w:uiPriority="71" w:unhideWhenUsed="0"/>
-    <w:lsdException w:name="Colorful List Accent 6" w:semiHidden="0" w:uiPriority="72" w:unhideWhenUsed="0"/>
-    <w:lsdException w:name="Colorful Grid Accent 6" w:semiHidden="0" w:uiPriority="73" w:unhideWhenUsed="0"/>
-    <w:lsdException w:name="Subtle Emphasis" w:semiHidden="0" w:uiPriority="19" w:unhideWhenUsed="0" w:qFormat="1"/>
-    <w:lsdException w:name="Intense Emphasis" w:semiHidden="0" w:uiPriority="21" w:unhideWhenUsed="0" w:qFormat="1"/>
-    <w:lsdException w:name="Subtle Reference" w:semiHidden="0" w:uiPriority="31" w:unhideWhenUsed="0" w:qFormat="1"/>
-    <w:lsdException w:name="Intense Reference" w:semiHidden="0" w:uiPriority="32" w:unhideWhenUsed="0" w:qFormat="1"/>
-    <w:lsdException w:name="Book Title" w:semiHidden="0" w:uiPriority="33" w:unhideWhenUsed="0" w:qFormat="1"/>
-    <w:lsdException w:name="Bibliography" w:uiPriority="37"/>
-    <w:lsdException w:name="TOC Heading" w:uiPriority="39" w:qFormat="1"/>
+  <w:latentStyles w:defLockedState="0" w:defUIPriority="99" w:defSemiHidden="0" w:defUnhideWhenUsed="0" w:defQFormat="0" w:count="371">
+    <w:lsdException w:name="Normal" w:uiPriority="0" w:qFormat="1"/>
+    <w:lsdException w:name="heading 1" w:uiPriority="9" w:qFormat="1"/>
+    <w:lsdException w:name="heading 2" w:semiHidden="1" w:uiPriority="9" w:unhideWhenUsed="1" w:qFormat="1"/>
+    <w:lsdException w:name="heading 3" w:semiHidden="1" w:uiPriority="9" w:unhideWhenUsed="1" w:qFormat="1"/>
+    <w:lsdException w:name="heading 4" w:semiHidden="1" w:uiPriority="9" w:unhideWhenUsed="1" w:qFormat="1"/>
+    <w:lsdException w:name="heading 5" w:semiHidden="1" w:uiPriority="9" w:unhideWhenUsed="1" w:qFormat="1"/>
+    <w:lsdException w:name="heading 6" w:semiHidden="1" w:uiPriority="9" w:unhideWhenUsed="1" w:qFormat="1"/>
+    <w:lsdException w:name="heading 7" w:semiHidden="1" w:uiPriority="9" w:unhideWhenUsed="1" w:qFormat="1"/>
+    <w:lsdException w:name="heading 8" w:semiHidden="1" w:uiPriority="9" w:unhideWhenUsed="1" w:qFormat="1"/>
+    <w:lsdException w:name="heading 9" w:semiHidden="1" w:uiPriority="9" w:unhideWhenUsed="1" w:qFormat="1"/>
+    <w:lsdException w:name="index 1" w:semiHidden="1" w:unhideWhenUsed="1"/>
+    <w:lsdException w:name="index 2" w:semiHidden="1" w:unhideWhenUsed="1"/>
+    <w:lsdException w:name="index 3" w:semiHidden="1" w:unhideWhenUsed="1"/>
+    <w:lsdException w:name="index 4" w:semiHidden="1" w:unhideWhenUsed="1"/>
+    <w:lsdException w:name="index 5" w:semiHidden="1" w:unhideWhenUsed="1"/>
+    <w:lsdException w:name="index 6" w:semiHidden="1" w:unhideWhenUsed="1"/>
+    <w:lsdException w:name="index 7" w:semiHidden="1" w:unhideWhenUsed="1"/>
+    <w:lsdException w:name="index 8" w:semiHidden="1" w:unhideWhenUsed="1"/>
+    <w:lsdException w:name="index 9" w:semiHidden="1" w:unhideWhenUsed="1"/>
+    <w:lsdException w:name="toc 1" w:semiHidden="1" w:uiPriority="39" w:unhideWhenUsed="1"/>
+    <w:lsdException w:name="toc 2" w:semiHidden="1" w:uiPriority="39" w:unhideWhenUsed="1"/>
+    <w:lsdException w:name="toc 3" w:semiHidden="1" w:uiPriority="39" w:unhideWhenUsed="1"/>
+    <w:lsdException w:name="toc 4" w:semiHidden="1" w:uiPriority="39" w:unhideWhenUsed="1"/>
+    <w:lsdException w:name="toc 5" w:semiHidden="1" w:uiPriority="39" w:unhideWhenUsed="1"/>
+    <w:lsdException w:name="toc 6" w:semiHidden="1" w:uiPriority="39" w:unhideWhenUsed="1"/>
+    <w:lsdException w:name="toc 7" w:semiHidden="1" w:uiPriority="39" w:unhideWhenUsed="1"/>
+    <w:lsdException w:name="toc 8" w:semiHidden="1" w:uiPriority="39" w:unhideWhenUsed="1"/>
+    <w:lsdException w:name="toc 9" w:semiHidden="1" w:uiPriority="39" w:unhideWhenUsed="1"/>
+    <w:lsdException w:name="Normal Indent" w:semiHidden="1" w:unhideWhenUsed="1"/>
+    <w:lsdException w:name="footnote text" w:semiHidden="1" w:unhideWhenUsed="1"/>
+    <w:lsdException w:name="annotation text" w:semiHidden="1" w:unhideWhenUsed="1"/>
+    <w:lsdException w:name="header" w:semiHidden="1" w:unhideWhenUsed="1"/>
+    <w:lsdException w:name="footer" w:semiHidden="1" w:unhideWhenUsed="1"/>
+    <w:lsdException w:name="index heading" w:semiHidden="1" w:unhideWhenUsed="1"/>
+    <w:lsdException w:name="caption" w:semiHidden="1" w:uiPriority="35" w:unhideWhenUsed="1" w:qFormat="1"/>
+    <w:lsdException w:name="table of figures" w:semiHidden="1" w:unhideWhenUsed="1"/>
+    <w:lsdException w:name="envelope address" w:semiHidden="1" w:unhideWhenUsed="1"/>
+    <w:lsdException w:name="envelope return" w:semiHidden="1" w:unhideWhenUsed="1"/>
+    <w:lsdException w:name="footnote reference" w:semiHidden="1" w:unhideWhenUsed="1"/>
+    <w:lsdException w:name="annotation reference" w:semiHidden="1" w:unhideWhenUsed="1"/>
+    <w:lsdException w:name="line number" w:semiHidden="1" w:unhideWhenUsed="1"/>
+    <w:lsdException w:name="page number" w:semiHidden="1" w:unhideWhenUsed="1"/>
+    <w:lsdException w:name="endnote reference" w:semiHidden="1" w:unhideWhenUsed="1"/>
+    <w:lsdException w:name="endnote text" w:semiHidden="1" w:unhideWhenUsed="1"/>
+    <w:lsdException w:name="table of authorities" w:semiHidden="1" w:unhideWhenUsed="1"/>
+    <w:lsdException w:name="macro" w:semiHidden="1" w:unhideWhenUsed="1"/>
+    <w:lsdException w:name="toa heading" w:semiHidden="1" w:unhideWhenUsed="1"/>
+    <w:lsdException w:name="List" w:semiHidden="1" w:unhideWhenUsed="1"/>
+    <w:lsdException w:name="List Bullet" w:semiHidden="1" w:unhideWhenUsed="1"/>
+    <w:lsdException w:name="List Number" w:semiHidden="1" w:unhideWhenUsed="1"/>
+    <w:lsdException w:name="List 2" w:semiHidden="1" w:unhideWhenUsed="1"/>
+    <w:lsdException w:name="List 3" w:semiHidden="1" w:unhideWhenUsed="1"/>
+    <w:lsdException w:name="List 4" w:semiHidden="1" w:unhideWhenUsed="1"/>
+    <w:lsdException w:name="List 5" w:semiHidden="1" w:unhideWhenUsed="1"/>
+    <w:lsdException w:name="List Bullet 2" w:semiHidden="1" w:unhideWhenUsed="1"/>
+    <w:lsdException w:name="List Bullet 3" w:semiHidden="1" w:unhideWhenUsed="1"/>
+    <w:lsdException w:name="List Bullet 4" w:semiHidden="1" w:unhideWhenUsed="1"/>
+    <w:lsdException w:name="List Bullet 5" w:semiHidden="1" w:unhideWhenUsed="1"/>
+    <w:lsdException w:name="List Number 2" w:semiHidden="1" w:unhideWhenUsed="1"/>
+    <w:lsdException w:name="List Number 3" w:semiHidden="1" w:unhideWhenUsed="1"/>
+    <w:lsdException w:name="List Number 4" w:semiHidden="1" w:unhideWhenUsed="1"/>
+    <w:lsdException w:name="List Number 5" w:semiHidden="1" w:unhideWhenUsed="1"/>
+    <w:lsdException w:name="Title" w:uiPriority="10" w:qFormat="1"/>
+    <w:lsdException w:name="Closing" w:semiHidden="1" w:unhideWhenUsed="1"/>
+    <w:lsdException w:name="Signature" w:semiHidden="1" w:unhideWhenUsed="1"/>
+    <w:lsdException w:name="Default Paragraph Font" w:semiHidden="1" w:uiPriority="1" w:unhideWhenUsed="1"/>
+    <w:lsdException w:name="Body Text" w:semiHidden="1" w:unhideWhenUsed="1"/>
+    <w:lsdException w:name="Body Text Indent" w:semiHidden="1" w:unhideWhenUsed="1"/>
+    <w:lsdException w:name="List Continue" w:semiHidden="1" w:unhideWhenUsed="1"/>
+    <w:lsdException w:name="List Continue 2" w:semiHidden="1" w:unhideWhenUsed="1"/>
+    <w:lsdException w:name="List Continue 3" w:semiHidden="1" w:unhideWhenUsed="1"/>
+    <w:lsdException w:name="List Continue 4" w:semiHidden="1" w:unhideWhenUsed="1"/>
+    <w:lsdException w:name="List Continue 5" w:semiHidden="1" w:unhideWhenUsed="1"/>
+    <w:lsdException w:name="Message Header" w:semiHidden="1" w:unhideWhenUsed="1"/>
+    <w:lsdException w:name="Subtitle" w:uiPriority="11" w:qFormat="1"/>
+    <w:lsdException w:name="Salutation" w:semiHidden="1" w:unhideWhenUsed="1"/>
+    <w:lsdException w:name="Date" w:semiHidden="1" w:unhideWhenUsed="1"/>
+    <w:lsdException w:name="Body Text First Indent" w:semiHidden="1" w:unhideWhenUsed="1"/>
+    <w:lsdException w:name="Body Text First Indent 2" w:semiHidden="1" w:unhideWhenUsed="1"/>
+    <w:lsdException w:name="Note Heading" w:semiHidden="1" w:unhideWhenUsed="1"/>
+    <w:lsdException w:name="Body Text 2" w:semiHidden="1" w:unhideWhenUsed="1"/>
+    <w:lsdException w:name="Body Text 3" w:semiHidden="1" w:unhideWhenUsed="1"/>
+    <w:lsdException w:name="Body Text Indent 2" w:semiHidden="1" w:unhideWhenUsed="1"/>
+    <w:lsdException w:name="Body Text Indent 3" w:semiHidden="1" w:unhideWhenUsed="1"/>
+    <w:lsdException w:name="Block Text" w:semiHidden="1" w:unhideWhenUsed="1"/>
+    <w:lsdException w:name="Hyperlink" w:semiHidden="1" w:unhideWhenUsed="1"/>
+    <w:lsdException w:name="FollowedHyperlink" w:semiHidden="1" w:unhideWhenUsed="1"/>
+    <w:lsdException w:name="Strong" w:uiPriority="22" w:qFormat="1"/>
+    <w:lsdException w:name="Emphasis" w:uiPriority="20" w:qFormat="1"/>
+    <w:lsdException w:name="Document Map" w:semiHidden="1" w:unhideWhenUsed="1"/>
+    <w:lsdException w:name="Plain Text" w:semiHidden="1" w:unhideWhenUsed="1"/>
+    <w:lsdException w:name="E-mail Signature" w:semiHidden="1" w:unhideWhenUsed="1"/>
+    <w:lsdException w:name="HTML Top of Form" w:semiHidden="1" w:unhideWhenUsed="1"/>
+    <w:lsdException w:name="HTML Bottom of Form" w:semiHidden="1" w:unhideWhenUsed="1"/>
+    <w:lsdException w:name="Normal (Web)" w:semiHidden="1" w:unhideWhenUsed="1"/>
+    <w:lsdException w:name="HTML Acronym" w:semiHidden="1" w:unhideWhenUsed="1"/>
+    <w:lsdException w:name="HTML Address" w:semiHidden="1" w:unhideWhenUsed="1"/>
+    <w:lsdException w:name="HTML Cite" w:semiHidden="1" w:unhideWhenUsed="1"/>
+    <w:lsdException w:name="HTML Code" w:semiHidden="1" w:unhideWhenUsed="1"/>
+    <w:lsdException w:name="HTML Definition" w:semiHidden="1" w:unhideWhenUsed="1"/>
+    <w:lsdException w:name="HTML Keyboard" w:semiHidden="1" w:unhideWhenUsed="1"/>
+    <w:lsdException w:name="HTML Preformatted" w:semiHidden="1" w:unhideWhenUsed="1"/>
+    <w:lsdException w:name="HTML Sample" w:semiHidden="1" w:unhideWhenUsed="1"/>
+    <w:lsdException w:name="HTML Typewriter" w:semiHidden="1" w:unhideWhenUsed="1"/>
+    <w:lsdException w:name="HTML Variable" w:semiHidden="1" w:unhideWhenUsed="1"/>
+    <w:lsdException w:name="Normal Table" w:semiHidden="1" w:unhideWhenUsed="1"/>
+    <w:lsdException w:name="annotation subject" w:semiHidden="1" w:unhideWhenUsed="1"/>
+    <w:lsdException w:name="No List" w:semiHidden="1" w:unhideWhenUsed="1"/>
+    <w:lsdException w:name="Outline List 1" w:semiHidden="1" w:unhideWhenUsed="1"/>
+    <w:lsdException w:name="Outline List 2" w:semiHidden="1" w:unhideWhenUsed="1"/>
+    <w:lsdException w:name="Outline List 3" w:semiHidden="1" w:unhideWhenUsed="1"/>
+    <w:lsdException w:name="Table Simple 1" w:semiHidden="1" w:unhideWhenUsed="1"/>
+    <w:lsdException w:name="Table Simple 2" w:semiHidden="1" w:unhideWhenUsed="1"/>
+    <w:lsdException w:name="Table Simple 3" w:semiHidden="1" w:unhideWhenUsed="1"/>
+    <w:lsdException w:name="Table Classic 1" w:semiHidden="1" w:unhideWhenUsed="1"/>
+    <w:lsdException w:name="Table Classic 2" w:semiHidden="1" w:unhideWhenUsed="1"/>
+    <w:lsdException w:name="Table Classic 3" w:semiHidden="1" w:unhideWhenUsed="1"/>
+    <w:lsdException w:name="Table Classic 4" w:semiHidden="1" w:unhideWhenUsed="1"/>
+    <w:lsdException w:name="Table Colorful 1" w:semiHidden="1" w:unhideWhenUsed="1"/>
+    <w:lsdException w:name="Table Colorful 2" w:semiHidden="1" w:unhideWhenUsed="1"/>
+    <w:lsdException w:name="Table Colorful 3" w:semiHidden="1" w:unhideWhenUsed="1"/>
+    <w:lsdException w:name="Table Columns 1" w:semiHidden="1" w:unhideWhenUsed="1"/>
+    <w:lsdException w:name="Table Columns 2" w:semiHidden="1" w:unhideWhenUsed="1"/>
+    <w:lsdException w:name="Table Columns 3" w:semiHidden="1" w:unhideWhenUsed="1"/>
+    <w:lsdException w:name="Table Columns 4" w:semiHidden="1" w:unhideWhenUsed="1"/>
+    <w:lsdException w:name="Table Columns 5" w:semiHidden="1" w:unhideWhenUsed="1"/>
+    <w:lsdException w:name="Table Grid 1" w:semiHidden="1" w:unhideWhenUsed="1"/>
+    <w:lsdException w:name="Table Grid 2" w:semiHidden="1" w:unhideWhenUsed="1"/>
+    <w:lsdException w:name="Table Grid 3" w:semiHidden="1" w:unhideWhenUsed="1"/>
+    <w:lsdException w:name="Table Grid 4" w:semiHidden="1" w:unhideWhenUsed="1"/>
+    <w:lsdException w:name="Table Grid 5" w:semiHidden="1" w:unhideWhenUsed="1"/>
+    <w:lsdException w:name="Table Grid 6" w:semiHidden="1" w:unhideWhenUsed="1"/>
+    <w:lsdException w:name="Table Grid 7" w:semiHidden="1" w:unhideWhenUsed="1"/>
+    <w:lsdException w:name="Table Grid 8" w:semiHidden="1" w:unhideWhenUsed="1"/>
+    <w:lsdException w:name="Table List 1" w:semiHidden="1" w:unhideWhenUsed="1"/>
+    <w:lsdException w:name="Table List 2" w:semiHidden="1" w:unhideWhenUsed="1"/>
+    <w:lsdException w:name="Table List 3" w:semiHidden="1" w:unhideWhenUsed="1"/>
+    <w:lsdException w:name="Table List 4" w:semiHidden="1" w:unhideWhenUsed="1"/>
+    <w:lsdException w:name="Table List 5" w:semiHidden="1" w:unhideWhenUsed="1"/>
+    <w:lsdException w:name="Table List 6" w:semiHidden="1" w:unhideWhenUsed="1"/>
+    <w:lsdException w:name="Table List 7" w:semiHidden="1" w:unhideWhenUsed="1"/>
+    <w:lsdException w:name="Table List 8" w:semiHidden="1" w:unhideWhenUsed="1"/>
+    <w:lsdException w:name="Table 3D effects 1" w:semiHidden="1" w:unhideWhenUsed="1"/>
+    <w:lsdException w:name="Table 3D effects 2" w:semiHidden="1" w:unhideWhenUsed="1"/>
+    <w:lsdException w:name="Table 3D effects 3" w:semiHidden="1" w:unhideWhenUsed="1"/>
+    <w:lsdException w:name="Table Contemporary" w:semiHidden="1" w:unhideWhenUsed="1"/>
+    <w:lsdException w:name="Table Elegant" w:semiHidden="1" w:unhideWhenUsed="1"/>
+    <w:lsdException w:name="Table Professional" w:semiHidden="1" w:unhideWhenUsed="1"/>
+    <w:lsdException w:name="Table Subtle 1" w:semiHidden="1" w:unhideWhenUsed="1"/>
+    <w:lsdException w:name="Table Subtle 2" w:semiHidden="1" w:unhideWhenUsed="1"/>
+    <w:lsdException w:name="Table Web 1" w:semiHidden="1" w:unhideWhenUsed="1"/>
+    <w:lsdException w:name="Table Web 2" w:semiHidden="1" w:unhideWhenUsed="1"/>
+    <w:lsdException w:name="Table Web 3" w:semiHidden="1" w:unhideWhenUsed="1"/>
+    <w:lsdException w:name="Balloon Text" w:semiHidden="1" w:unhideWhenUsed="1"/>
+    <w:lsdException w:name="Table Grid" w:uiPriority="59"/>
+    <w:lsdException w:name="Table Theme" w:semiHidden="1" w:unhideWhenUsed="1"/>
+    <w:lsdException w:name="Placeholder Text" w:semiHidden="1"/>
+    <w:lsdException w:name="No Spacing" w:uiPriority="1" w:qFormat="1"/>
+    <w:lsdException w:name="Light Shading" w:uiPriority="60"/>
+    <w:lsdException w:name="Light List" w:uiPriority="61"/>
+    <w:lsdException w:name="Light Grid" w:uiPriority="62"/>
+    <w:lsdException w:name="Medium Shading 1" w:uiPriority="63"/>
+    <w:lsdException w:name="Medium Shading 2" w:uiPriority="64"/>
+    <w:lsdException w:name="Medium List 1" w:uiPriority="65"/>
+    <w:lsdException w:name="Medium List 2" w:uiPriority="66"/>
+    <w:lsdException w:name="Medium Grid 1" w:uiPriority="67"/>
+    <w:lsdException w:name="Medium Grid 2" w:uiPriority="68"/>
+    <w:lsdException w:name="Medium Grid 3" w:uiPriority="69"/>
+    <w:lsdException w:name="Dark List" w:uiPriority="70"/>
+    <w:lsdException w:name="Colorful Shading" w:uiPriority="71"/>
+    <w:lsdException w:name="Colorful List" w:uiPriority="72"/>
+    <w:lsdException w:name="Colorful Grid" w:uiPriority="73"/>
+    <w:lsdException w:name="Light Shading Accent 1" w:uiPriority="60"/>
+    <w:lsdException w:name="Light List Accent 1" w:uiPriority="61"/>
+    <w:lsdException w:name="Light Grid Accent 1" w:uiPriority="62"/>
+    <w:lsdException w:name="Medium Shading 1 Accent 1" w:uiPriority="63"/>
+    <w:lsdException w:name="Medium Shading 2 Accent 1" w:uiPriority="64"/>
+    <w:lsdException w:name="Medium List 1 Accent 1" w:uiPriority="65"/>
+    <w:lsdException w:name="Revision" w:semiHidden="1"/>
+    <w:lsdException w:name="List Paragraph" w:uiPriority="34" w:qFormat="1"/>
+    <w:lsdException w:name="Quote" w:uiPriority="29" w:qFormat="1"/>
+    <w:lsdException w:name="Intense Quote" w:uiPriority="30" w:qFormat="1"/>
+    <w:lsdException w:name="Medium List 2 Accent 1" w:uiPriority="66"/>
+    <w:lsdException w:name="Medium Grid 1 Accent 1" w:uiPriority="67"/>
+    <w:lsdException w:name="Medium Grid 2 Accent 1" w:uiPriority="68"/>
+    <w:lsdException w:name="Medium Grid 3 Accent 1" w:uiPriority="69"/>
+    <w:lsdException w:name="Dark List Accent 1" w:uiPriority="70"/>
+    <w:lsdException w:name="Colorful Shading Accent 1" w:uiPriority="71"/>
+    <w:lsdException w:name="Colorful List Accent 1" w:uiPriority="72"/>
+    <w:lsdException w:name="Colorful Grid Accent 1" w:uiPriority="73"/>
+    <w:lsdException w:name="Light Shading Accent 2" w:uiPriority="60"/>
+    <w:lsdException w:name="Light List Accent 2" w:uiPriority="61"/>
+    <w:lsdException w:name="Light Grid Accent 2" w:uiPriority="62"/>
+    <w:lsdException w:name="Medium Shading 1 Accent 2" w:uiPriority="63"/>
+    <w:lsdException w:name="Medium Shading 2 Accent 2" w:uiPriority="64"/>
+    <w:lsdException w:name="Medium List 1 Accent 2" w:uiPriority="65"/>
+    <w:lsdException w:name="Medium List 2 Accent 2" w:uiPriority="66"/>
+    <w:lsdException w:name="Medium Grid 1 Accent 2" w:uiPriority="67"/>
+    <w:lsdException w:name="Medium Grid 2 Accent 2" w:uiPriority="68"/>
+    <w:lsdException w:name="Medium Grid 3 Accent 2" w:uiPriority="69"/>
+    <w:lsdException w:name="Dark List Accent 2" w:uiPriority="70"/>
+    <w:lsdException w:name="Colorful Shading Accent 2" w:uiPriority="71"/>
+    <w:lsdException w:name="Colorful List Accent 2" w:uiPriority="72"/>
+    <w:lsdException w:name="Colorful Grid Accent 2" w:uiPriority="73"/>
+    <w:lsdException w:name="Light Shading Accent 3" w:uiPriority="60"/>
+    <w:lsdException w:name="Light List Accent 3" w:uiPriority="61"/>
+    <w:lsdException w:name="Light Grid Accent 3" w:uiPriority="62"/>
+    <w:lsdException w:name="Medium Shading 1 Accent 3" w:uiPriority="63"/>
+    <w:lsdException w:name="Medium Shading 2 Accent 3" w:uiPriority="64"/>
+    <w:lsdException w:name="Medium List 1 Accent 3" w:uiPriority="65"/>
+    <w:lsdException w:name="Medium List 2 Accent 3" w:uiPriority="66"/>
+    <w:lsdException w:name="Medium Grid 1 Accent 3" w:uiPriority="67"/>
+    <w:lsdException w:name="Medium Grid 2 Accent 3" w:uiPriority="68"/>
+    <w:lsdException w:name="Medium Grid 3 Accent 3" w:uiPriority="69"/>
+    <w:lsdException w:name="Dark List Accent 3" w:uiPriority="70"/>
+    <w:lsdException w:name="Colorful Shading Accent 3" w:uiPriority="71"/>
+    <w:lsdException w:name="Colorful List Accent 3" w:uiPriority="72"/>
+    <w:lsdException w:name="Colorful Grid Accent 3" w:uiPriority="73"/>
+    <w:lsdException w:name="Light Shading Accent 4" w:uiPriority="60"/>
+    <w:lsdException w:name="Light List Accent 4" w:uiPriority="61"/>
+    <w:lsdException w:name="Light Grid Accent 4" w:uiPriority="62"/>
+    <w:lsdException w:name="Medium Shading 1 Accent 4" w:uiPriority="63"/>
+    <w:lsdException w:name="Medium Shading 2 Accent 4" w:uiPriority="64"/>
+    <w:lsdException w:name="Medium List 1 Accent 4" w:uiPriority="65"/>
+    <w:lsdException w:name="Medium List 2 Accent 4" w:uiPriority="66"/>
+    <w:lsdException w:name="Medium Grid 1 Accent 4" w:uiPriority="67"/>
+    <w:lsdException w:name="Medium Grid 2 Accent 4" w:uiPriority="68"/>
+    <w:lsdException w:name="Medium Grid 3 Accent 4" w:uiPriority="69"/>
+    <w:lsdException w:name="Dark List Accent 4" w:uiPriority="70"/>
+    <w:lsdException w:name="Colorful Shading Accent 4" w:uiPriority="71"/>
+    <w:lsdException w:name="Colorful List Accent 4" w:uiPriority="72"/>
+    <w:lsdException w:name="Colorful Grid Accent 4" w:uiPriority="73"/>
+    <w:lsdException w:name="Light Shading Accent 5" w:uiPriority="60"/>
+    <w:lsdException w:name="Light List Accent 5" w:uiPriority="61"/>
+    <w:lsdException w:name="Light Grid Accent 5" w:uiPriority="62"/>
+    <w:lsdException w:name="Medium Shading 1 Accent 5" w:uiPriority="63"/>
+    <w:lsdException w:name="Medium Shading 2 Accent 5" w:uiPriority="64"/>
+    <w:lsdException w:name="Medium List 1 Accent 5" w:uiPriority="65"/>
+    <w:lsdException w:name="Medium List 2 Accent 5" w:uiPriority="66"/>
+    <w:lsdException w:name="Medium Grid 1 Accent 5" w:uiPriority="67"/>
+    <w:lsdException w:name="Medium Grid 2 Accent 5" w:uiPriority="68"/>
+    <w:lsdException w:name="Medium Grid 3 Accent 5" w:uiPriority="69"/>
+    <w:lsdException w:name="Dark List Accent 5" w:uiPriority="70"/>
+    <w:lsdException w:name="Colorful Shading Accent 5" w:uiPriority="71"/>
+    <w:lsdException w:name="Colorful List Accent 5" w:uiPriority="72"/>
+    <w:lsdException w:name="Colorful Grid Accent 5" w:uiPriority="73"/>
+    <w:lsdException w:name="Light Shading Accent 6" w:uiPriority="60"/>
+    <w:lsdException w:name="Light List Accent 6" w:uiPriority="61"/>
+    <w:lsdException w:name="Light Grid Accent 6" w:uiPriority="62"/>
+    <w:lsdException w:name="Medium Shading 1 Accent 6" w:uiPriority="63"/>
+    <w:lsdException w:name="Medium Shading 2 Accent 6" w:uiPriority="64"/>
+    <w:lsdException w:name="Medium List 1 Accent 6" w:uiPriority="65"/>
+    <w:lsdException w:name="Medium List 2 Accent 6" w:uiPriority="66"/>
+    <w:lsdException w:name="Medium Grid 1 Accent 6" w:uiPriority="67"/>
+    <w:lsdException w:name="Medium Grid 2 Accent 6" w:uiPriority="68"/>
+    <w:lsdException w:name="Medium Grid 3 Accent 6" w:uiPriority="69"/>
+    <w:lsdException w:name="Dark List Accent 6" w:uiPriority="70"/>
+    <w:lsdException w:name="Colorful Shading Accent 6" w:uiPriority="71"/>
+    <w:lsdException w:name="Colorful List Accent 6" w:uiPriority="72"/>
+    <w:lsdException w:name="Colorful Grid Accent 6" w:uiPriority="73"/>
+    <w:lsdException w:name="Subtle Emphasis" w:uiPriority="19" w:qFormat="1"/>
+    <w:lsdException w:name="Intense Emphasis" w:uiPriority="21" w:qFormat="1"/>
+    <w:lsdException w:name="Subtle Reference" w:uiPriority="31" w:qFormat="1"/>
+    <w:lsdException w:name="Intense Reference" w:uiPriority="32" w:qFormat="1"/>
+    <w:lsdException w:name="Book Title" w:uiPriority="33" w:qFormat="1"/>
+    <w:lsdException w:name="Bibliography" w:semiHidden="1" w:uiPriority="37" w:unhideWhenUsed="1"/>
+    <w:lsdException w:name="TOC Heading" w:semiHidden="1" w:uiPriority="39" w:unhideWhenUsed="1" w:qFormat="1"/>
+    <w:lsdException w:name="Plain Table 1" w:uiPriority="41"/>
+    <w:lsdException w:name="Plain Table 2" w:uiPriority="42"/>
+    <w:lsdException w:name="Plain Table 3" w:uiPriority="43"/>
+    <w:lsdException w:name="Plain Table 4" w:uiPriority="44"/>
+    <w:lsdException w:name="Plain Table 5" w:uiPriority="45"/>
+    <w:lsdException w:name="Grid Table Light" w:uiPriority="40"/>
+    <w:lsdException w:name="Grid Table 1 Light" w:uiPriority="46"/>
+    <w:lsdException w:name="Grid Table 2" w:uiPriority="47"/>
+    <w:lsdException w:name="Grid Table 3" w:uiPriority="48"/>
+    <w:lsdException w:name="Grid Table 4" w:uiPriority="49"/>
+    <w:lsdException w:name="Grid Table 5 Dark" w:uiPriority="50"/>
+    <w:lsdException w:name="Grid Table 6 Colorful" w:uiPriority="51"/>
+    <w:lsdException w:name="Grid Table 7 Colorful" w:uiPriority="52"/>
+    <w:lsdException w:name="Grid Table 1 Light Accent 1" w:uiPriority="46"/>
+    <w:lsdException w:name="Grid Table 2 Accent 1" w:uiPriority="47"/>
+    <w:lsdException w:name="Grid Table 3 Accent 1" w:uiPriority="48"/>
+    <w:lsdException w:name="Grid Table 4 Accent 1" w:uiPriority="49"/>
+    <w:lsdException w:name="Grid Table 5 Dark Accent 1" w:uiPriority="50"/>
+    <w:lsdException w:name="Grid Table 6 Colorful Accent 1" w:uiPriority="51"/>
+    <w:lsdException w:name="Grid Table 7 Colorful Accent 1" w:uiPriority="52"/>
+    <w:lsdException w:name="Grid Table 1 Light Accent 2" w:uiPriority="46"/>
+    <w:lsdException w:name="Grid Table 2 Accent 2" w:uiPriority="47"/>
+    <w:lsdException w:name="Grid Table 3 Accent 2" w:uiPriority="48"/>
+    <w:lsdException w:name="Grid Table 4 Accent 2" w:uiPriority="49"/>
+    <w:lsdException w:name="Grid Table 5 Dark Accent 2" w:uiPriority="50"/>
+    <w:lsdException w:name="Grid Table 6 Colorful Accent 2" w:uiPriority="51"/>
+    <w:lsdException w:name="Grid Table 7 Colorful Accent 2" w:uiPriority="52"/>
+    <w:lsdException w:name="Grid Table 1 Light Accent 3" w:uiPriority="46"/>
+    <w:lsdException w:name="Grid Table 2 Accent 3" w:uiPriority="47"/>
+    <w:lsdException w:name="Grid Table 3 Accent 3" w:uiPriority="48"/>
+    <w:lsdException w:name="Grid Table 4 Accent 3" w:uiPriority="49"/>
+    <w:lsdException w:name="Grid Table 5 Dark Accent 3" w:uiPriority="50"/>
+    <w:lsdException w:name="Grid Table 6 Colorful Accent 3" w:uiPriority="51"/>
+    <w:lsdException w:name="Grid Table 7 Colorful Accent 3" w:uiPriority="52"/>
+    <w:lsdException w:name="Grid Table 1 Light Accent 4" w:uiPriority="46"/>
+    <w:lsdException w:name="Grid Table 2 Accent 4" w:uiPriority="47"/>
+    <w:lsdException w:name="Grid Table 3 Accent 4" w:uiPriority="48"/>
+    <w:lsdException w:name="Grid Table 4 Accent 4" w:uiPriority="49"/>
+    <w:lsdException w:name="Grid Table 5 Dark Accent 4" w:uiPriority="50"/>
+    <w:lsdException w:name="Grid Table 6 Colorful Accent 4" w:uiPriority="51"/>
+    <w:lsdException w:name="Grid Table 7 Colorful Accent 4" w:uiPriority="52"/>
+    <w:lsdException w:name="Grid Table 1 Light Accent 5" w:uiPriority="46"/>
+    <w:lsdException w:name="Grid Table 2 Accent 5" w:uiPriority="47"/>
+    <w:lsdException w:name="Grid Table 3 Accent 5" w:uiPriority="48"/>
+    <w:lsdException w:name="Grid Table 4 Accent 5" w:uiPriority="49"/>
+    <w:lsdException w:name="Grid Table 5 Dark Accent 5" w:uiPriority="50"/>
+    <w:lsdException w:name="Grid Table 6 Colorful Accent 5" w:uiPriority="51"/>
+    <w:lsdException w:name="Grid Table 7 Colorful Accent 5" w:uiPriority="52"/>
+    <w:lsdException w:name="Grid Table 1 Light Accent 6" w:uiPriority="46"/>
+    <w:lsdException w:name="Grid Table 2 Accent 6" w:uiPriority="47"/>
+    <w:lsdException w:name="Grid Table 3 Accent 6" w:uiPriority="48"/>
+    <w:lsdException w:name="Grid Table 4 Accent 6" w:uiPriority="49"/>
+    <w:lsdException w:name="Grid Table 5 Dark Accent 6" w:uiPriority="50"/>
+    <w:lsdException w:name="Grid Table 6 Colorful Accent 6" w:uiPriority="51"/>
+    <w:lsdException w:name="Grid Table 7 Colorful Accent 6" w:uiPriority="52"/>
+    <w:lsdException w:name="List Table 1 Light" w:uiPriority="46"/>
+    <w:lsdException w:name="List Table 2" w:uiPriority="47"/>
+    <w:lsdException w:name="List Table 3" w:uiPriority="48"/>
+    <w:lsdException w:name="List Table 4" w:uiPriority="49"/>
+    <w:lsdException w:name="List Table 5 Dark" w:uiPriority="50"/>
+    <w:lsdException w:name="List Table 6 Colorful" w:uiPriority="51"/>
+    <w:lsdException w:name="List Table 7 Colorful" w:uiPriority="52"/>
+    <w:lsdException w:name="List Table 1 Light Accent 1" w:uiPriority="46"/>
+    <w:lsdException w:name="List Table 2 Accent 1" w:uiPriority="47"/>
+    <w:lsdException w:name="List Table 3 Accent 1" w:uiPriority="48"/>
+    <w:lsdException w:name="List Table 4 Accent 1" w:uiPriority="49"/>
+    <w:lsdException w:name="List Table 5 Dark Accent 1" w:uiPriority="50"/>
+    <w:lsdException w:name="List Table 6 Colorful Accent 1" w:uiPriority="51"/>
+    <w:lsdException w:name="List Table 7 Colorful Accent 1" w:uiPriority="52"/>
+    <w:lsdException w:name="List Table 1 Light Accent 2" w:uiPriority="46"/>
+    <w:lsdException w:name="List Table 2 Accent 2" w:uiPriority="47"/>
+    <w:lsdException w:name="List Table 3 Accent 2" w:uiPriority="48"/>
+    <w:lsdException w:name="List Table 4 Accent 2" w:uiPriority="49"/>
+    <w:lsdException w:name="List Table 5 Dark Accent 2" w:uiPriority="50"/>
+    <w:lsdException w:name="List Table 6 Colorful Accent 2" w:uiPriority="51"/>
+    <w:lsdException w:name="List Table 7 Colorful Accent 2" w:uiPriority="52"/>
+    <w:lsdException w:name="List Table 1 Light Accent 3" w:uiPriority="46"/>
+    <w:lsdException w:name="List Table 2 Accent 3" w:uiPriority="47"/>
+    <w:lsdException w:name="List Table 3 Accent 3" w:uiPriority="48"/>
+    <w:lsdException w:name="List Table 4 Accent 3" w:uiPriority="49"/>
+    <w:lsdException w:name="List Table 5 Dark Accent 3" w:uiPriority="50"/>
+    <w:lsdException w:name="List Table 6 Colorful Accent 3" w:uiPriority="51"/>
+    <w:lsdException w:name="List Table 7 Colorful Accent 3" w:uiPriority="52"/>
+    <w:lsdException w:name="List Table 1 Light Accent 4" w:uiPriority="46"/>
+    <w:lsdException w:name="List Table 2 Accent 4" w:uiPriority="47"/>
+    <w:lsdException w:name="List Table 3 Accent 4" w:uiPriority="48"/>
+    <w:lsdException w:name="List Table 4 Accent 4" w:uiPriority="49"/>
+    <w:lsdException w:name="List Table 5 Dark Accent 4" w:uiPriority="50"/>
+    <w:lsdException w:name="List Table 6 Colorful Accent 4" w:uiPriority="51"/>
+    <w:lsdException w:name="List Table 7 Colorful Accent 4" w:uiPriority="52"/>
+    <w:lsdException w:name="List Table 1 Light Accent 5" w:uiPriority="46"/>
+    <w:lsdException w:name="List Table 2 Accent 5" w:uiPriority="47"/>
+    <w:lsdException w:name="List Table 3 Accent 5" w:uiPriority="48"/>
+    <w:lsdException w:name="List Table 4 Accent 5" w:uiPriority="49"/>
+    <w:lsdException w:name="List Table 5 Dark Accent 5" w:uiPriority="50"/>
+    <w:lsdException w:name="List Table 6 Colorful Accent 5" w:uiPriority="51"/>
+    <w:lsdException w:name="List Table 7 Colorful Accent 5" w:uiPriority="52"/>
+    <w:lsdException w:name="List Table 1 Light Accent 6" w:uiPriority="46"/>
+    <w:lsdException w:name="List Table 2 Accent 6" w:uiPriority="47"/>
+    <w:lsdException w:name="List Table 3 Accent 6" w:uiPriority="48"/>
+    <w:lsdException w:name="List Table 4 Accent 6" w:uiPriority="49"/>
+    <w:lsdException w:name="List Table 5 Dark Accent 6" w:uiPriority="50"/>
+    <w:lsdException w:name="List Table 6 Colorful Accent 6" w:uiPriority="51"/>
+    <w:lsdException w:name="List Table 7 Colorful Accent 6" w:uiPriority="52"/>
   </w:latentStyles>
   <w:style w:type="paragraph" w:default="1" w:styleId="Normal">
     <w:name w:val="Normal"/>
@@ -1441,6 +1546,13 @@
         </dgm:presLayoutVars>
       </dgm:prSet>
       <dgm:spPr/>
+      <dgm:t>
+        <a:bodyPr/>
+        <a:lstStyle/>
+        <a:p>
+          <a:endParaRPr lang="de-DE"/>
+        </a:p>
+      </dgm:t>
     </dgm:pt>
     <dgm:pt modelId="{63EE6FBB-5E9A-453F-8A7C-DC7726C09DDE}" type="pres">
       <dgm:prSet presAssocID="{5B4BD0EF-FBDD-444C-B147-91CBA6944B1D}" presName="sibTrans" presStyleLbl="sibTrans2D1" presStyleIdx="0" presStyleCnt="4" custScaleX="126338" custScaleY="43927"/>
@@ -1449,10 +1561,24 @@
           <a:avLst/>
         </a:prstGeom>
       </dgm:spPr>
+      <dgm:t>
+        <a:bodyPr/>
+        <a:lstStyle/>
+        <a:p>
+          <a:endParaRPr lang="de-DE"/>
+        </a:p>
+      </dgm:t>
     </dgm:pt>
     <dgm:pt modelId="{74BEEE09-BCEC-4039-85FD-4CD7388455BF}" type="pres">
       <dgm:prSet presAssocID="{5B4BD0EF-FBDD-444C-B147-91CBA6944B1D}" presName="connectorText" presStyleLbl="sibTrans2D1" presStyleIdx="0" presStyleCnt="4"/>
       <dgm:spPr/>
+      <dgm:t>
+        <a:bodyPr/>
+        <a:lstStyle/>
+        <a:p>
+          <a:endParaRPr lang="de-DE"/>
+        </a:p>
+      </dgm:t>
     </dgm:pt>
     <dgm:pt modelId="{A9B4659B-821A-4897-BB6D-8A0DAF823B23}" type="pres">
       <dgm:prSet presAssocID="{FC21B2A5-8062-4866-94FD-101F116FEA90}" presName="node" presStyleLbl="node1" presStyleIdx="1" presStyleCnt="5">
@@ -1476,10 +1602,24 @@
           <a:avLst/>
         </a:prstGeom>
       </dgm:spPr>
+      <dgm:t>
+        <a:bodyPr/>
+        <a:lstStyle/>
+        <a:p>
+          <a:endParaRPr lang="de-DE"/>
+        </a:p>
+      </dgm:t>
     </dgm:pt>
     <dgm:pt modelId="{8558845B-8FA7-49A1-AF15-4E337EBF3389}" type="pres">
       <dgm:prSet presAssocID="{249BC11E-8D31-4F8B-BFF2-763B25B27714}" presName="connectorText" presStyleLbl="sibTrans2D1" presStyleIdx="1" presStyleCnt="4"/>
       <dgm:spPr/>
+      <dgm:t>
+        <a:bodyPr/>
+        <a:lstStyle/>
+        <a:p>
+          <a:endParaRPr lang="de-DE"/>
+        </a:p>
+      </dgm:t>
     </dgm:pt>
     <dgm:pt modelId="{A90BA902-573B-42C5-BA48-7F87557C7672}" type="pres">
       <dgm:prSet presAssocID="{BF859845-5FBB-4B50-A887-E92623C527B3}" presName="node" presStyleLbl="node1" presStyleIdx="2" presStyleCnt="5">
@@ -1488,6 +1628,13 @@
         </dgm:presLayoutVars>
       </dgm:prSet>
       <dgm:spPr/>
+      <dgm:t>
+        <a:bodyPr/>
+        <a:lstStyle/>
+        <a:p>
+          <a:endParaRPr lang="de-DE"/>
+        </a:p>
+      </dgm:t>
     </dgm:pt>
     <dgm:pt modelId="{1CB39A83-8151-43CD-BC07-9ECC7E0C9AB4}" type="pres">
       <dgm:prSet presAssocID="{8AB8756F-16DB-4DF3-8FE8-1FB9162D9B59}" presName="sibTrans" presStyleLbl="sibTrans2D1" presStyleIdx="2" presStyleCnt="4" custScaleY="43927"/>
@@ -1496,10 +1643,24 @@
           <a:avLst/>
         </a:prstGeom>
       </dgm:spPr>
+      <dgm:t>
+        <a:bodyPr/>
+        <a:lstStyle/>
+        <a:p>
+          <a:endParaRPr lang="de-DE"/>
+        </a:p>
+      </dgm:t>
     </dgm:pt>
     <dgm:pt modelId="{59AF5205-1C9B-4CF6-B7A7-9AEAF5CD84FD}" type="pres">
       <dgm:prSet presAssocID="{8AB8756F-16DB-4DF3-8FE8-1FB9162D9B59}" presName="connectorText" presStyleLbl="sibTrans2D1" presStyleIdx="2" presStyleCnt="4"/>
       <dgm:spPr/>
+      <dgm:t>
+        <a:bodyPr/>
+        <a:lstStyle/>
+        <a:p>
+          <a:endParaRPr lang="de-DE"/>
+        </a:p>
+      </dgm:t>
     </dgm:pt>
     <dgm:pt modelId="{5B9A7A6B-BCFD-4AAF-B7C0-E4527D7EE7BE}" type="pres">
       <dgm:prSet presAssocID="{09B4247A-84CD-4A0F-8F5C-AAAF6C75B623}" presName="node" presStyleLbl="node1" presStyleIdx="3" presStyleCnt="5">
@@ -1523,10 +1684,24 @@
           <a:avLst/>
         </a:prstGeom>
       </dgm:spPr>
+      <dgm:t>
+        <a:bodyPr/>
+        <a:lstStyle/>
+        <a:p>
+          <a:endParaRPr lang="de-DE"/>
+        </a:p>
+      </dgm:t>
     </dgm:pt>
     <dgm:pt modelId="{342520DA-2746-4046-9CC2-E3E68E8254C5}" type="pres">
       <dgm:prSet presAssocID="{7A21AD99-C290-4EEF-B346-A44DAC688130}" presName="connectorText" presStyleLbl="sibTrans2D1" presStyleIdx="3" presStyleCnt="4"/>
       <dgm:spPr/>
+      <dgm:t>
+        <a:bodyPr/>
+        <a:lstStyle/>
+        <a:p>
+          <a:endParaRPr lang="de-DE"/>
+        </a:p>
+      </dgm:t>
     </dgm:pt>
     <dgm:pt modelId="{84952437-56CC-4DE8-BFE3-85EB7937FF92}" type="pres">
       <dgm:prSet presAssocID="{8EAA1A7C-672F-4AE5-B6A0-849ADBE80DE6}" presName="node" presStyleLbl="node1" presStyleIdx="4" presStyleCnt="5">
@@ -1545,44 +1720,44 @@
     </dgm:pt>
   </dgm:ptLst>
   <dgm:cxnLst>
-    <dgm:cxn modelId="{9199090A-01BF-47AE-961C-9FB97398240B}" type="presOf" srcId="{7A21AD99-C290-4EEF-B346-A44DAC688130}" destId="{342520DA-2746-4046-9CC2-E3E68E8254C5}" srcOrd="1" destOrd="0" presId="urn:microsoft.com/office/officeart/2005/8/layout/process2"/>
+    <dgm:cxn modelId="{10FF2938-18EB-475E-9625-1961C6A4D913}" type="presOf" srcId="{7A21AD99-C290-4EEF-B346-A44DAC688130}" destId="{A0753561-3412-46B6-871B-4BBBE7CF5AD2}" srcOrd="0" destOrd="0" presId="urn:microsoft.com/office/officeart/2005/8/layout/process2"/>
     <dgm:cxn modelId="{BD5E17C8-2789-4498-A18D-EEFD24270E90}" srcId="{F08EA72C-4CBE-475B-9BBC-56E4C90AB80E}" destId="{09B4247A-84CD-4A0F-8F5C-AAAF6C75B623}" srcOrd="3" destOrd="0" parTransId="{C2F4AB4F-3982-42F5-BE67-DD20D6F9487F}" sibTransId="{7A21AD99-C290-4EEF-B346-A44DAC688130}"/>
-    <dgm:cxn modelId="{8B26337B-6D2E-4BDE-BA87-F27D74CA3D8E}" type="presOf" srcId="{7A21AD99-C290-4EEF-B346-A44DAC688130}" destId="{A0753561-3412-46B6-871B-4BBBE7CF5AD2}" srcOrd="0" destOrd="0" presId="urn:microsoft.com/office/officeart/2005/8/layout/process2"/>
+    <dgm:cxn modelId="{1C7F89D4-771D-4D9C-A1B7-E792FFB50931}" type="presOf" srcId="{8AB8756F-16DB-4DF3-8FE8-1FB9162D9B59}" destId="{1CB39A83-8151-43CD-BC07-9ECC7E0C9AB4}" srcOrd="0" destOrd="0" presId="urn:microsoft.com/office/officeart/2005/8/layout/process2"/>
+    <dgm:cxn modelId="{D40B6690-CC78-4FAE-9EB2-355F34131ADF}" type="presOf" srcId="{09B4247A-84CD-4A0F-8F5C-AAAF6C75B623}" destId="{5B9A7A6B-BCFD-4AAF-B7C0-E4527D7EE7BE}" srcOrd="0" destOrd="0" presId="urn:microsoft.com/office/officeart/2005/8/layout/process2"/>
     <dgm:cxn modelId="{13C985B7-BFDC-4B6F-8CFE-87F6E6EFB7C0}" srcId="{F08EA72C-4CBE-475B-9BBC-56E4C90AB80E}" destId="{3555631D-3B9C-4DF1-853C-B8B708552D36}" srcOrd="0" destOrd="0" parTransId="{0A357499-9040-40CC-9B47-B440427DF4FC}" sibTransId="{5B4BD0EF-FBDD-444C-B147-91CBA6944B1D}"/>
-    <dgm:cxn modelId="{D34F7979-2DA4-4CBF-9333-299278739D0A}" type="presOf" srcId="{BF859845-5FBB-4B50-A887-E92623C527B3}" destId="{A90BA902-573B-42C5-BA48-7F87557C7672}" srcOrd="0" destOrd="0" presId="urn:microsoft.com/office/officeart/2005/8/layout/process2"/>
-    <dgm:cxn modelId="{A2CAEB99-4EF0-409E-A63D-0CA32DBD972F}" type="presOf" srcId="{F08EA72C-4CBE-475B-9BBC-56E4C90AB80E}" destId="{8F3FE4FC-D884-4379-B674-66C173EBBF01}" srcOrd="0" destOrd="0" presId="urn:microsoft.com/office/officeart/2005/8/layout/process2"/>
+    <dgm:cxn modelId="{A7E5DE3A-BBDF-43A9-A704-E31A5DB036C9}" type="presOf" srcId="{3555631D-3B9C-4DF1-853C-B8B708552D36}" destId="{94924D8A-8018-4A10-A2C8-5EB7894216E9}" srcOrd="0" destOrd="0" presId="urn:microsoft.com/office/officeart/2005/8/layout/process2"/>
+    <dgm:cxn modelId="{EC112462-6590-444E-9998-C10DBBB198DB}" type="presOf" srcId="{BF859845-5FBB-4B50-A887-E92623C527B3}" destId="{A90BA902-573B-42C5-BA48-7F87557C7672}" srcOrd="0" destOrd="0" presId="urn:microsoft.com/office/officeart/2005/8/layout/process2"/>
+    <dgm:cxn modelId="{FEE76EE0-5F6E-45A4-B994-09DBCC4116F4}" type="presOf" srcId="{5B4BD0EF-FBDD-444C-B147-91CBA6944B1D}" destId="{63EE6FBB-5E9A-453F-8A7C-DC7726C09DDE}" srcOrd="0" destOrd="0" presId="urn:microsoft.com/office/officeart/2005/8/layout/process2"/>
+    <dgm:cxn modelId="{3015B4A1-C044-4764-A9AA-CE8E02143EBE}" type="presOf" srcId="{249BC11E-8D31-4F8B-BFF2-763B25B27714}" destId="{8558845B-8FA7-49A1-AF15-4E337EBF3389}" srcOrd="1" destOrd="0" presId="urn:microsoft.com/office/officeart/2005/8/layout/process2"/>
     <dgm:cxn modelId="{BE8830E7-82E9-4C3B-8F4B-FA1D387A6B53}" srcId="{F08EA72C-4CBE-475B-9BBC-56E4C90AB80E}" destId="{BF859845-5FBB-4B50-A887-E92623C527B3}" srcOrd="2" destOrd="0" parTransId="{2E84FA8E-038A-4BD3-8C5F-26289C925070}" sibTransId="{8AB8756F-16DB-4DF3-8FE8-1FB9162D9B59}"/>
     <dgm:cxn modelId="{75AD5152-4223-4C67-8467-0F78FC0ECBB6}" srcId="{F08EA72C-4CBE-475B-9BBC-56E4C90AB80E}" destId="{FC21B2A5-8062-4866-94FD-101F116FEA90}" srcOrd="1" destOrd="0" parTransId="{CE06BDD2-2928-48B7-8A22-BDB4B0FB76E6}" sibTransId="{249BC11E-8D31-4F8B-BFF2-763B25B27714}"/>
-    <dgm:cxn modelId="{D723CAF1-5B28-457D-808F-007B6AAE0ECA}" type="presOf" srcId="{249BC11E-8D31-4F8B-BFF2-763B25B27714}" destId="{8558845B-8FA7-49A1-AF15-4E337EBF3389}" srcOrd="1" destOrd="0" presId="urn:microsoft.com/office/officeart/2005/8/layout/process2"/>
-    <dgm:cxn modelId="{0C939A8A-0F32-424D-802F-54A3C64F1978}" type="presOf" srcId="{249BC11E-8D31-4F8B-BFF2-763B25B27714}" destId="{6134FA2D-8BB6-4C25-BC0F-30C5B5FB509B}" srcOrd="0" destOrd="0" presId="urn:microsoft.com/office/officeart/2005/8/layout/process2"/>
-    <dgm:cxn modelId="{10217E0C-29B4-4C2B-8D2F-A708072ED294}" type="presOf" srcId="{5B4BD0EF-FBDD-444C-B147-91CBA6944B1D}" destId="{74BEEE09-BCEC-4039-85FD-4CD7388455BF}" srcOrd="1" destOrd="0" presId="urn:microsoft.com/office/officeart/2005/8/layout/process2"/>
-    <dgm:cxn modelId="{458BD031-38C0-4F42-B30A-36B02ED7B073}" type="presOf" srcId="{8AB8756F-16DB-4DF3-8FE8-1FB9162D9B59}" destId="{1CB39A83-8151-43CD-BC07-9ECC7E0C9AB4}" srcOrd="0" destOrd="0" presId="urn:microsoft.com/office/officeart/2005/8/layout/process2"/>
-    <dgm:cxn modelId="{DFBA417B-37C7-45BE-9069-414BC9B86427}" type="presOf" srcId="{3555631D-3B9C-4DF1-853C-B8B708552D36}" destId="{94924D8A-8018-4A10-A2C8-5EB7894216E9}" srcOrd="0" destOrd="0" presId="urn:microsoft.com/office/officeart/2005/8/layout/process2"/>
-    <dgm:cxn modelId="{1C772E2A-48A3-41A9-B9D4-47746BEA624B}" type="presOf" srcId="{09B4247A-84CD-4A0F-8F5C-AAAF6C75B623}" destId="{5B9A7A6B-BCFD-4AAF-B7C0-E4527D7EE7BE}" srcOrd="0" destOrd="0" presId="urn:microsoft.com/office/officeart/2005/8/layout/process2"/>
-    <dgm:cxn modelId="{990D6FB2-65EE-4810-97B0-F1EE5E33F01C}" type="presOf" srcId="{FC21B2A5-8062-4866-94FD-101F116FEA90}" destId="{A9B4659B-821A-4897-BB6D-8A0DAF823B23}" srcOrd="0" destOrd="0" presId="urn:microsoft.com/office/officeart/2005/8/layout/process2"/>
-    <dgm:cxn modelId="{2B2F8776-4B81-42A2-AB84-C818CC22AA3C}" type="presOf" srcId="{5B4BD0EF-FBDD-444C-B147-91CBA6944B1D}" destId="{63EE6FBB-5E9A-453F-8A7C-DC7726C09DDE}" srcOrd="0" destOrd="0" presId="urn:microsoft.com/office/officeart/2005/8/layout/process2"/>
-    <dgm:cxn modelId="{B5197822-47E1-44B1-98B2-15B6023EA43E}" type="presOf" srcId="{8EAA1A7C-672F-4AE5-B6A0-849ADBE80DE6}" destId="{84952437-56CC-4DE8-BFE3-85EB7937FF92}" srcOrd="0" destOrd="0" presId="urn:microsoft.com/office/officeart/2005/8/layout/process2"/>
+    <dgm:cxn modelId="{5E113AE0-6225-4EC4-B20D-F0809BBCA5F2}" type="presOf" srcId="{8AB8756F-16DB-4DF3-8FE8-1FB9162D9B59}" destId="{59AF5205-1C9B-4CF6-B7A7-9AEAF5CD84FD}" srcOrd="1" destOrd="0" presId="urn:microsoft.com/office/officeart/2005/8/layout/process2"/>
+    <dgm:cxn modelId="{C6BA1EEF-93A6-40B3-A862-D85E03149296}" type="presOf" srcId="{249BC11E-8D31-4F8B-BFF2-763B25B27714}" destId="{6134FA2D-8BB6-4C25-BC0F-30C5B5FB509B}" srcOrd="0" destOrd="0" presId="urn:microsoft.com/office/officeart/2005/8/layout/process2"/>
+    <dgm:cxn modelId="{0253DFF4-0D8F-467B-8169-9DB8D3BC8EA2}" type="presOf" srcId="{FC21B2A5-8062-4866-94FD-101F116FEA90}" destId="{A9B4659B-821A-4897-BB6D-8A0DAF823B23}" srcOrd="0" destOrd="0" presId="urn:microsoft.com/office/officeart/2005/8/layout/process2"/>
+    <dgm:cxn modelId="{D6711A09-66AA-41F5-9C3C-D1F7DD8FAA7B}" type="presOf" srcId="{F08EA72C-4CBE-475B-9BBC-56E4C90AB80E}" destId="{8F3FE4FC-D884-4379-B674-66C173EBBF01}" srcOrd="0" destOrd="0" presId="urn:microsoft.com/office/officeart/2005/8/layout/process2"/>
+    <dgm:cxn modelId="{837E93B7-74C1-4D78-B4CE-2FE78D688EDF}" type="presOf" srcId="{7A21AD99-C290-4EEF-B346-A44DAC688130}" destId="{342520DA-2746-4046-9CC2-E3E68E8254C5}" srcOrd="1" destOrd="0" presId="urn:microsoft.com/office/officeart/2005/8/layout/process2"/>
+    <dgm:cxn modelId="{306F6708-C8DF-45C0-B6B9-7A1D9602AC93}" type="presOf" srcId="{8EAA1A7C-672F-4AE5-B6A0-849ADBE80DE6}" destId="{84952437-56CC-4DE8-BFE3-85EB7937FF92}" srcOrd="0" destOrd="0" presId="urn:microsoft.com/office/officeart/2005/8/layout/process2"/>
     <dgm:cxn modelId="{AFE2E17D-8A14-4017-85B5-38B3A5A67411}" srcId="{F08EA72C-4CBE-475B-9BBC-56E4C90AB80E}" destId="{8EAA1A7C-672F-4AE5-B6A0-849ADBE80DE6}" srcOrd="4" destOrd="0" parTransId="{C9541625-8475-4274-9B29-E9322E1E8559}" sibTransId="{0C6382BE-6398-4EA0-B39F-5E4A987332CD}"/>
-    <dgm:cxn modelId="{82BB27EF-8E92-4A3E-B22C-968111DF6DD1}" type="presOf" srcId="{8AB8756F-16DB-4DF3-8FE8-1FB9162D9B59}" destId="{59AF5205-1C9B-4CF6-B7A7-9AEAF5CD84FD}" srcOrd="1" destOrd="0" presId="urn:microsoft.com/office/officeart/2005/8/layout/process2"/>
-    <dgm:cxn modelId="{8E2E0D7F-0819-4BD6-A385-635807C1391E}" type="presParOf" srcId="{8F3FE4FC-D884-4379-B674-66C173EBBF01}" destId="{94924D8A-8018-4A10-A2C8-5EB7894216E9}" srcOrd="0" destOrd="0" presId="urn:microsoft.com/office/officeart/2005/8/layout/process2"/>
-    <dgm:cxn modelId="{3226975D-59C1-40B3-8860-5734052386A3}" type="presParOf" srcId="{8F3FE4FC-D884-4379-B674-66C173EBBF01}" destId="{63EE6FBB-5E9A-453F-8A7C-DC7726C09DDE}" srcOrd="1" destOrd="0" presId="urn:microsoft.com/office/officeart/2005/8/layout/process2"/>
-    <dgm:cxn modelId="{42F4875D-EBFC-43B7-9DD7-9C5C72EDFA80}" type="presParOf" srcId="{63EE6FBB-5E9A-453F-8A7C-DC7726C09DDE}" destId="{74BEEE09-BCEC-4039-85FD-4CD7388455BF}" srcOrd="0" destOrd="0" presId="urn:microsoft.com/office/officeart/2005/8/layout/process2"/>
-    <dgm:cxn modelId="{918B895C-0E49-4E19-99CF-F37D111E9C0E}" type="presParOf" srcId="{8F3FE4FC-D884-4379-B674-66C173EBBF01}" destId="{A9B4659B-821A-4897-BB6D-8A0DAF823B23}" srcOrd="2" destOrd="0" presId="urn:microsoft.com/office/officeart/2005/8/layout/process2"/>
-    <dgm:cxn modelId="{35C8EB1F-4877-4D48-B780-85F2E3ED0350}" type="presParOf" srcId="{8F3FE4FC-D884-4379-B674-66C173EBBF01}" destId="{6134FA2D-8BB6-4C25-BC0F-30C5B5FB509B}" srcOrd="3" destOrd="0" presId="urn:microsoft.com/office/officeart/2005/8/layout/process2"/>
-    <dgm:cxn modelId="{1C7485A9-4319-4709-81CD-5C61197E31AD}" type="presParOf" srcId="{6134FA2D-8BB6-4C25-BC0F-30C5B5FB509B}" destId="{8558845B-8FA7-49A1-AF15-4E337EBF3389}" srcOrd="0" destOrd="0" presId="urn:microsoft.com/office/officeart/2005/8/layout/process2"/>
-    <dgm:cxn modelId="{AB998514-7081-40B8-B81D-B06BD30468ED}" type="presParOf" srcId="{8F3FE4FC-D884-4379-B674-66C173EBBF01}" destId="{A90BA902-573B-42C5-BA48-7F87557C7672}" srcOrd="4" destOrd="0" presId="urn:microsoft.com/office/officeart/2005/8/layout/process2"/>
-    <dgm:cxn modelId="{835BFD6A-F175-4AE0-911A-48DA4C2379A2}" type="presParOf" srcId="{8F3FE4FC-D884-4379-B674-66C173EBBF01}" destId="{1CB39A83-8151-43CD-BC07-9ECC7E0C9AB4}" srcOrd="5" destOrd="0" presId="urn:microsoft.com/office/officeart/2005/8/layout/process2"/>
-    <dgm:cxn modelId="{70099645-A009-4D1C-8373-30AD05742C97}" type="presParOf" srcId="{1CB39A83-8151-43CD-BC07-9ECC7E0C9AB4}" destId="{59AF5205-1C9B-4CF6-B7A7-9AEAF5CD84FD}" srcOrd="0" destOrd="0" presId="urn:microsoft.com/office/officeart/2005/8/layout/process2"/>
-    <dgm:cxn modelId="{FF2D74D4-9447-4334-AED1-FDEA1F7898B1}" type="presParOf" srcId="{8F3FE4FC-D884-4379-B674-66C173EBBF01}" destId="{5B9A7A6B-BCFD-4AAF-B7C0-E4527D7EE7BE}" srcOrd="6" destOrd="0" presId="urn:microsoft.com/office/officeart/2005/8/layout/process2"/>
-    <dgm:cxn modelId="{953CE628-3580-4007-9439-39B7DBAD943D}" type="presParOf" srcId="{8F3FE4FC-D884-4379-B674-66C173EBBF01}" destId="{A0753561-3412-46B6-871B-4BBBE7CF5AD2}" srcOrd="7" destOrd="0" presId="urn:microsoft.com/office/officeart/2005/8/layout/process2"/>
-    <dgm:cxn modelId="{F32267B7-5536-4D42-8470-CBD7F4274FA5}" type="presParOf" srcId="{A0753561-3412-46B6-871B-4BBBE7CF5AD2}" destId="{342520DA-2746-4046-9CC2-E3E68E8254C5}" srcOrd="0" destOrd="0" presId="urn:microsoft.com/office/officeart/2005/8/layout/process2"/>
-    <dgm:cxn modelId="{BF50CF2E-DE80-4C90-8B7D-3378125C1CF1}" type="presParOf" srcId="{8F3FE4FC-D884-4379-B674-66C173EBBF01}" destId="{84952437-56CC-4DE8-BFE3-85EB7937FF92}" srcOrd="8" destOrd="0" presId="urn:microsoft.com/office/officeart/2005/8/layout/process2"/>
+    <dgm:cxn modelId="{741B9428-579D-4554-8325-797E5004F3BB}" type="presOf" srcId="{5B4BD0EF-FBDD-444C-B147-91CBA6944B1D}" destId="{74BEEE09-BCEC-4039-85FD-4CD7388455BF}" srcOrd="1" destOrd="0" presId="urn:microsoft.com/office/officeart/2005/8/layout/process2"/>
+    <dgm:cxn modelId="{4B545814-DC01-4FAE-8799-C3ECDBE4DBE4}" type="presParOf" srcId="{8F3FE4FC-D884-4379-B674-66C173EBBF01}" destId="{94924D8A-8018-4A10-A2C8-5EB7894216E9}" srcOrd="0" destOrd="0" presId="urn:microsoft.com/office/officeart/2005/8/layout/process2"/>
+    <dgm:cxn modelId="{8EA7E21F-C05C-4078-9E6A-0161A1385F84}" type="presParOf" srcId="{8F3FE4FC-D884-4379-B674-66C173EBBF01}" destId="{63EE6FBB-5E9A-453F-8A7C-DC7726C09DDE}" srcOrd="1" destOrd="0" presId="urn:microsoft.com/office/officeart/2005/8/layout/process2"/>
+    <dgm:cxn modelId="{0A1D99A4-9C44-4B73-B0E7-122C0F38B5A9}" type="presParOf" srcId="{63EE6FBB-5E9A-453F-8A7C-DC7726C09DDE}" destId="{74BEEE09-BCEC-4039-85FD-4CD7388455BF}" srcOrd="0" destOrd="0" presId="urn:microsoft.com/office/officeart/2005/8/layout/process2"/>
+    <dgm:cxn modelId="{0BB49C0D-AC01-460E-906B-CB7B2DDD5F57}" type="presParOf" srcId="{8F3FE4FC-D884-4379-B674-66C173EBBF01}" destId="{A9B4659B-821A-4897-BB6D-8A0DAF823B23}" srcOrd="2" destOrd="0" presId="urn:microsoft.com/office/officeart/2005/8/layout/process2"/>
+    <dgm:cxn modelId="{25B8EF4D-DC0C-467D-AA14-8F92F0D0DBA9}" type="presParOf" srcId="{8F3FE4FC-D884-4379-B674-66C173EBBF01}" destId="{6134FA2D-8BB6-4C25-BC0F-30C5B5FB509B}" srcOrd="3" destOrd="0" presId="urn:microsoft.com/office/officeart/2005/8/layout/process2"/>
+    <dgm:cxn modelId="{A3B93E0C-E2BB-4695-AB97-8ACF418F52E3}" type="presParOf" srcId="{6134FA2D-8BB6-4C25-BC0F-30C5B5FB509B}" destId="{8558845B-8FA7-49A1-AF15-4E337EBF3389}" srcOrd="0" destOrd="0" presId="urn:microsoft.com/office/officeart/2005/8/layout/process2"/>
+    <dgm:cxn modelId="{61EA0FD8-9460-4219-8799-5AE9ACB7E144}" type="presParOf" srcId="{8F3FE4FC-D884-4379-B674-66C173EBBF01}" destId="{A90BA902-573B-42C5-BA48-7F87557C7672}" srcOrd="4" destOrd="0" presId="urn:microsoft.com/office/officeart/2005/8/layout/process2"/>
+    <dgm:cxn modelId="{E1BCB3D6-88ED-4D0D-97B8-2D46B664E324}" type="presParOf" srcId="{8F3FE4FC-D884-4379-B674-66C173EBBF01}" destId="{1CB39A83-8151-43CD-BC07-9ECC7E0C9AB4}" srcOrd="5" destOrd="0" presId="urn:microsoft.com/office/officeart/2005/8/layout/process2"/>
+    <dgm:cxn modelId="{3C98897E-DDCD-4784-B78F-B409CA460056}" type="presParOf" srcId="{1CB39A83-8151-43CD-BC07-9ECC7E0C9AB4}" destId="{59AF5205-1C9B-4CF6-B7A7-9AEAF5CD84FD}" srcOrd="0" destOrd="0" presId="urn:microsoft.com/office/officeart/2005/8/layout/process2"/>
+    <dgm:cxn modelId="{5CF9262F-F1E4-46CC-BFBE-955BCFE84818}" type="presParOf" srcId="{8F3FE4FC-D884-4379-B674-66C173EBBF01}" destId="{5B9A7A6B-BCFD-4AAF-B7C0-E4527D7EE7BE}" srcOrd="6" destOrd="0" presId="urn:microsoft.com/office/officeart/2005/8/layout/process2"/>
+    <dgm:cxn modelId="{6BC8A3F6-FC98-4E1E-B65F-28DAAA5A5832}" type="presParOf" srcId="{8F3FE4FC-D884-4379-B674-66C173EBBF01}" destId="{A0753561-3412-46B6-871B-4BBBE7CF5AD2}" srcOrd="7" destOrd="0" presId="urn:microsoft.com/office/officeart/2005/8/layout/process2"/>
+    <dgm:cxn modelId="{A44B106F-5461-423E-8DE3-7333819DE75E}" type="presParOf" srcId="{A0753561-3412-46B6-871B-4BBBE7CF5AD2}" destId="{342520DA-2746-4046-9CC2-E3E68E8254C5}" srcOrd="0" destOrd="0" presId="urn:microsoft.com/office/officeart/2005/8/layout/process2"/>
+    <dgm:cxn modelId="{BA448ED8-DA6F-43B7-86B8-0554C1DB2779}" type="presParOf" srcId="{8F3FE4FC-D884-4379-B674-66C173EBBF01}" destId="{84952437-56CC-4DE8-BFE3-85EB7937FF92}" srcOrd="8" destOrd="0" presId="urn:microsoft.com/office/officeart/2005/8/layout/process2"/>
   </dgm:cxnLst>
   <dgm:bg/>
   <dgm:whole/>
   <dgm:extLst>
     <a:ext uri="http://schemas.microsoft.com/office/drawing/2008/diagram">
-      <dsp:dataModelExt xmlns:dsp="http://schemas.microsoft.com/office/drawing/2008/diagram" relId="rId9" minVer="http://schemas.openxmlformats.org/drawingml/2006/diagram"/>
+      <dsp:dataModelExt xmlns:dsp="http://schemas.microsoft.com/office/drawing/2008/diagram" relId="rId8" minVer="http://schemas.openxmlformats.org/drawingml/2006/diagram"/>
     </a:ext>
   </dgm:extLst>
 </dgm:dataModel>

</xml_diff>